<commit_message>
flip nomal and 1st floor interior
</commit_message>
<xml_diff>
--- a/작업 일지/3월 2주차 작업일지.docx
+++ b/작업 일지/3월 2주차 작업일지.docx
@@ -1,13 +1,13 @@
 
 <file path=word/document.xml><?xml version="1.0" encoding="utf-8"?>
-<w:document xmlns:wpc="http://schemas.microsoft.com/office/word/2010/wordprocessingCanvas" xmlns:cx="http://schemas.microsoft.com/office/drawing/2014/chartex" xmlns:cx1="http://schemas.microsoft.com/office/drawing/2015/9/8/chartex" xmlns:cx2="http://schemas.microsoft.com/office/drawing/2015/10/21/chartex" xmlns:cx3="http://schemas.microsoft.com/office/drawing/2016/5/9/chartex" xmlns:cx4="http://schemas.microsoft.com/office/drawing/2016/5/10/chartex" xmlns:cx5="http://schemas.microsoft.com/office/drawing/2016/5/11/chartex" xmlns:cx6="http://schemas.microsoft.com/office/drawing/2016/5/12/chartex" xmlns:cx7="http://schemas.microsoft.com/office/drawing/2016/5/13/chartex" xmlns:cx8="http://schemas.microsoft.com/office/drawing/2016/5/14/chartex" xmlns:mc="http://schemas.openxmlformats.org/markup-compatibility/2006" xmlns:aink="http://schemas.microsoft.com/office/drawing/2016/ink" xmlns:am3d="http://schemas.microsoft.com/office/drawing/2017/model3d" xmlns:o="urn:schemas-microsoft-com:office:office" xmlns:r="http://schemas.openxmlformats.org/officeDocument/2006/relationships" xmlns:m="http://schemas.openxmlformats.org/officeDocument/2006/math" xmlns:v="urn:schemas-microsoft-com:vml" xmlns:wp14="http://schemas.microsoft.com/office/word/2010/wordprocessingDrawing" xmlns:wp="http://schemas.openxmlformats.org/drawingml/2006/wordprocessingDrawing" xmlns:w10="urn:schemas-microsoft-com:office:word" xmlns:w="http://schemas.openxmlformats.org/wordprocessingml/2006/main" xmlns:w14="http://schemas.microsoft.com/office/word/2010/wordml" xmlns:w15="http://schemas.microsoft.com/office/word/2012/wordml" xmlns:w16cid="http://schemas.microsoft.com/office/word/2016/wordml/cid" xmlns:w16se="http://schemas.microsoft.com/office/word/2015/wordml/symex" xmlns:wpg="http://schemas.microsoft.com/office/word/2010/wordprocessingGroup" xmlns:wpi="http://schemas.microsoft.com/office/word/2010/wordprocessingInk" xmlns:wne="http://schemas.microsoft.com/office/word/2006/wordml" xmlns:wps="http://schemas.microsoft.com/office/word/2010/wordprocessingShape" mc:Ignorable="w14 w15 w16se w16cid wp14">
+<w:document xmlns:ve="http://schemas.openxmlformats.org/markup-compatibility/2006" xmlns:o="urn:schemas-microsoft-com:office:office" xmlns:r="http://schemas.openxmlformats.org/officeDocument/2006/relationships" xmlns:m="http://schemas.openxmlformats.org/officeDocument/2006/math" xmlns:v="urn:schemas-microsoft-com:vml" xmlns:wp="http://schemas.openxmlformats.org/drawingml/2006/wordprocessingDrawing" xmlns:w10="urn:schemas-microsoft-com:office:word" xmlns:w="http://schemas.openxmlformats.org/wordprocessingml/2006/main" xmlns:wne="http://schemas.microsoft.com/office/word/2006/wordml">
   <w:body>
     <w:tbl>
       <w:tblPr>
         <w:tblStyle w:val="a3"/>
         <w:tblW w:w="10468" w:type="dxa"/>
         <w:tblInd w:w="5" w:type="dxa"/>
-        <w:tblLook w:val="04A0" w:firstRow="1" w:lastRow="0" w:firstColumn="1" w:lastColumn="0" w:noHBand="0" w:noVBand="1"/>
+        <w:tblLook w:val="04A0"/>
       </w:tblPr>
       <w:tblGrid>
         <w:gridCol w:w="1744"/>
@@ -84,7 +84,6 @@
               </w:rPr>
               <w:t xml:space="preserve">014182015 </w:t>
             </w:r>
-            <w:proofErr w:type="spellStart"/>
             <w:r>
               <w:rPr>
                 <w:rFonts w:hint="eastAsia"/>
@@ -93,7 +92,6 @@
               </w:rPr>
               <w:t>박두환</w:t>
             </w:r>
-            <w:proofErr w:type="spellEnd"/>
           </w:p>
           <w:p>
             <w:pPr>
@@ -501,14 +499,12 @@
             <w:pPr>
               <w:jc w:val="left"/>
             </w:pPr>
-            <w:proofErr w:type="spellStart"/>
             <w:r>
               <w:rPr>
                 <w:rFonts w:hint="eastAsia"/>
               </w:rPr>
               <w:t>박두환</w:t>
             </w:r>
-            <w:proofErr w:type="spellEnd"/>
           </w:p>
           <w:p>
             <w:pPr>
@@ -523,6 +519,12 @@
             <w:r>
               <w:t xml:space="preserve"> </w:t>
             </w:r>
+            <w:r>
+              <w:rPr>
+                <w:rFonts w:hint="eastAsia"/>
+              </w:rPr>
+              <w:t xml:space="preserve">1층 내부 인테리어 </w:t>
+            </w:r>
           </w:p>
           <w:p>
             <w:pPr>
@@ -553,14 +555,12 @@
             <w:pPr>
               <w:jc w:val="left"/>
             </w:pPr>
-            <w:proofErr w:type="spellStart"/>
             <w:r>
               <w:rPr>
                 <w:rFonts w:hint="eastAsia"/>
               </w:rPr>
               <w:t>손채영</w:t>
             </w:r>
-            <w:proofErr w:type="spellEnd"/>
           </w:p>
           <w:p>
             <w:pPr>
@@ -619,7 +619,6 @@
           <w:sz w:val="22"/>
         </w:rPr>
       </w:pPr>
-      <w:proofErr w:type="spellStart"/>
       <w:r>
         <w:rPr>
           <w:rFonts w:hint="eastAsia"/>
@@ -628,7 +627,6 @@
         </w:rPr>
         <w:t>박두환</w:t>
       </w:r>
-      <w:proofErr w:type="spellEnd"/>
     </w:p>
     <w:p>
       <w:pPr>
@@ -653,10 +651,29 @@
       </w:r>
       <w:r>
         <w:rPr>
+          <w:rFonts w:hint="eastAsia"/>
           <w:bCs/>
           <w:sz w:val="22"/>
         </w:rPr>
-        <w:t xml:space="preserve"> </w:t>
+        <w:t xml:space="preserve">탱크모델링 내부의 </w:t>
+      </w:r>
+      <w:proofErr w:type="spellStart"/>
+      <w:r>
+        <w:rPr>
+          <w:rFonts w:hint="eastAsia"/>
+          <w:bCs/>
+          <w:sz w:val="22"/>
+        </w:rPr>
+        <w:t>노멀</w:t>
+      </w:r>
+      <w:proofErr w:type="spellEnd"/>
+      <w:r>
+        <w:rPr>
+          <w:rFonts w:hint="eastAsia"/>
+          <w:bCs/>
+          <w:sz w:val="22"/>
+        </w:rPr>
+        <w:t xml:space="preserve"> 뒤집는 작업, 1층 내부인테리어 </w:t>
       </w:r>
     </w:p>
     <w:p>
@@ -716,7 +733,6 @@
           <w:sz w:val="22"/>
         </w:rPr>
       </w:pPr>
-      <w:proofErr w:type="spellStart"/>
       <w:r>
         <w:rPr>
           <w:rFonts w:hint="eastAsia"/>
@@ -725,7 +741,6 @@
         </w:rPr>
         <w:t>손채영</w:t>
       </w:r>
-      <w:proofErr w:type="spellEnd"/>
     </w:p>
     <w:p>
       <w:pPr>
@@ -972,7 +987,7 @@
       <w:tblPr>
         <w:tblStyle w:val="a3"/>
         <w:tblW w:w="0" w:type="auto"/>
-        <w:tblLook w:val="04A0" w:firstRow="1" w:lastRow="0" w:firstColumn="1" w:lastColumn="0" w:noHBand="0" w:noVBand="1"/>
+        <w:tblLook w:val="04A0"/>
       </w:tblPr>
       <w:tblGrid>
         <w:gridCol w:w="1239"/>
@@ -1036,7 +1051,6 @@
                 <w:b/>
               </w:rPr>
             </w:pPr>
-            <w:proofErr w:type="spellStart"/>
             <w:r>
               <w:rPr>
                 <w:rFonts w:hint="eastAsia"/>
@@ -1044,7 +1058,6 @@
               </w:rPr>
               <w:t>박두환</w:t>
             </w:r>
-            <w:proofErr w:type="spellEnd"/>
           </w:p>
           <w:p>
             <w:pPr>
@@ -1105,7 +1118,6 @@
                 <w:b/>
               </w:rPr>
             </w:pPr>
-            <w:proofErr w:type="spellStart"/>
             <w:r>
               <w:rPr>
                 <w:rFonts w:hint="eastAsia"/>
@@ -1113,7 +1125,6 @@
               </w:rPr>
               <w:t>손채영</w:t>
             </w:r>
-            <w:proofErr w:type="spellEnd"/>
           </w:p>
           <w:p>
             <w:pPr>
@@ -1141,9 +1152,6 @@
             <w:pPr>
               <w:ind w:left="400" w:hangingChars="200" w:hanging="400"/>
               <w:jc w:val="left"/>
-              <w:rPr>
-                <w:rFonts w:hint="eastAsia"/>
-              </w:rPr>
             </w:pPr>
           </w:p>
         </w:tc>
@@ -1199,7 +1207,6 @@
                 <w:b/>
               </w:rPr>
             </w:pPr>
-            <w:proofErr w:type="spellStart"/>
             <w:r>
               <w:rPr>
                 <w:rFonts w:hint="eastAsia"/>
@@ -1207,7 +1214,6 @@
               </w:rPr>
               <w:t>박두환</w:t>
             </w:r>
-            <w:proofErr w:type="spellEnd"/>
           </w:p>
           <w:p>
             <w:pPr>
@@ -1261,7 +1267,6 @@
                 <w:b/>
               </w:rPr>
             </w:pPr>
-            <w:proofErr w:type="spellStart"/>
             <w:r>
               <w:rPr>
                 <w:rFonts w:hint="eastAsia"/>
@@ -1269,14 +1274,10 @@
               </w:rPr>
               <w:t>손채영</w:t>
             </w:r>
-            <w:proofErr w:type="spellEnd"/>
           </w:p>
           <w:p>
             <w:pPr>
               <w:jc w:val="left"/>
-              <w:rPr>
-                <w:rFonts w:hint="eastAsia"/>
-              </w:rPr>
             </w:pPr>
             <w:r>
               <w:rPr>
@@ -1543,6 +1544,7 @@
                 <w:b/>
                 <w:sz w:val="22"/>
               </w:rPr>
+              <w:lastRenderedPageBreak/>
               <w:t>다음주 할 일</w:t>
             </w:r>
           </w:p>
@@ -1560,7 +1562,6 @@
                 <w:b/>
               </w:rPr>
             </w:pPr>
-            <w:proofErr w:type="spellStart"/>
             <w:r>
               <w:rPr>
                 <w:rFonts w:hint="eastAsia"/>
@@ -1568,7 +1569,6 @@
               </w:rPr>
               <w:t>박두환</w:t>
             </w:r>
-            <w:proofErr w:type="spellEnd"/>
           </w:p>
           <w:p>
             <w:pPr>
@@ -1638,7 +1638,6 @@
                 <w:b/>
               </w:rPr>
             </w:pPr>
-            <w:proofErr w:type="spellStart"/>
             <w:r>
               <w:rPr>
                 <w:rFonts w:hint="eastAsia"/>
@@ -1646,7 +1645,6 @@
               </w:rPr>
               <w:t>손채영</w:t>
             </w:r>
-            <w:proofErr w:type="spellEnd"/>
           </w:p>
           <w:p>
             <w:pPr>
@@ -1745,7 +1743,7 @@
 </file>
 
 <file path=word/endnotes.xml><?xml version="1.0" encoding="utf-8"?>
-<w:endnotes xmlns:wpc="http://schemas.microsoft.com/office/word/2010/wordprocessingCanvas" xmlns:cx="http://schemas.microsoft.com/office/drawing/2014/chartex" xmlns:cx1="http://schemas.microsoft.com/office/drawing/2015/9/8/chartex" xmlns:cx2="http://schemas.microsoft.com/office/drawing/2015/10/21/chartex" xmlns:cx3="http://schemas.microsoft.com/office/drawing/2016/5/9/chartex" xmlns:cx4="http://schemas.microsoft.com/office/drawing/2016/5/10/chartex" xmlns:cx5="http://schemas.microsoft.com/office/drawing/2016/5/11/chartex" xmlns:cx6="http://schemas.microsoft.com/office/drawing/2016/5/12/chartex" xmlns:cx7="http://schemas.microsoft.com/office/drawing/2016/5/13/chartex" xmlns:cx8="http://schemas.microsoft.com/office/drawing/2016/5/14/chartex" xmlns:mc="http://schemas.openxmlformats.org/markup-compatibility/2006" xmlns:aink="http://schemas.microsoft.com/office/drawing/2016/ink" xmlns:am3d="http://schemas.microsoft.com/office/drawing/2017/model3d" xmlns:o="urn:schemas-microsoft-com:office:office" xmlns:r="http://schemas.openxmlformats.org/officeDocument/2006/relationships" xmlns:m="http://schemas.openxmlformats.org/officeDocument/2006/math" xmlns:v="urn:schemas-microsoft-com:vml" xmlns:wp14="http://schemas.microsoft.com/office/word/2010/wordprocessingDrawing" xmlns:wp="http://schemas.openxmlformats.org/drawingml/2006/wordprocessingDrawing" xmlns:w10="urn:schemas-microsoft-com:office:word" xmlns:w="http://schemas.openxmlformats.org/wordprocessingml/2006/main" xmlns:w14="http://schemas.microsoft.com/office/word/2010/wordml" xmlns:w15="http://schemas.microsoft.com/office/word/2012/wordml" xmlns:w16cid="http://schemas.microsoft.com/office/word/2016/wordml/cid" xmlns:w16se="http://schemas.microsoft.com/office/word/2015/wordml/symex" xmlns:wpg="http://schemas.microsoft.com/office/word/2010/wordprocessingGroup" xmlns:wpi="http://schemas.microsoft.com/office/word/2010/wordprocessingInk" xmlns:wne="http://schemas.microsoft.com/office/word/2006/wordml" xmlns:wps="http://schemas.microsoft.com/office/word/2010/wordprocessingShape" mc:Ignorable="w14 w15 w16se w16cid wp14">
+<w:endnotes xmlns:ve="http://schemas.openxmlformats.org/markup-compatibility/2006" xmlns:o="urn:schemas-microsoft-com:office:office" xmlns:r="http://schemas.openxmlformats.org/officeDocument/2006/relationships" xmlns:m="http://schemas.openxmlformats.org/officeDocument/2006/math" xmlns:v="urn:schemas-microsoft-com:vml" xmlns:wp="http://schemas.openxmlformats.org/drawingml/2006/wordprocessingDrawing" xmlns:w10="urn:schemas-microsoft-com:office:word" xmlns:w="http://schemas.openxmlformats.org/wordprocessingml/2006/main" xmlns:wne="http://schemas.microsoft.com/office/word/2006/wordml">
   <w:endnote w:type="separator" w:id="-1">
     <w:p>
       <w:pPr>
@@ -1770,7 +1768,7 @@
 </file>
 
 <file path=word/footnotes.xml><?xml version="1.0" encoding="utf-8"?>
-<w:footnotes xmlns:wpc="http://schemas.microsoft.com/office/word/2010/wordprocessingCanvas" xmlns:cx="http://schemas.microsoft.com/office/drawing/2014/chartex" xmlns:cx1="http://schemas.microsoft.com/office/drawing/2015/9/8/chartex" xmlns:cx2="http://schemas.microsoft.com/office/drawing/2015/10/21/chartex" xmlns:cx3="http://schemas.microsoft.com/office/drawing/2016/5/9/chartex" xmlns:cx4="http://schemas.microsoft.com/office/drawing/2016/5/10/chartex" xmlns:cx5="http://schemas.microsoft.com/office/drawing/2016/5/11/chartex" xmlns:cx6="http://schemas.microsoft.com/office/drawing/2016/5/12/chartex" xmlns:cx7="http://schemas.microsoft.com/office/drawing/2016/5/13/chartex" xmlns:cx8="http://schemas.microsoft.com/office/drawing/2016/5/14/chartex" xmlns:mc="http://schemas.openxmlformats.org/markup-compatibility/2006" xmlns:aink="http://schemas.microsoft.com/office/drawing/2016/ink" xmlns:am3d="http://schemas.microsoft.com/office/drawing/2017/model3d" xmlns:o="urn:schemas-microsoft-com:office:office" xmlns:r="http://schemas.openxmlformats.org/officeDocument/2006/relationships" xmlns:m="http://schemas.openxmlformats.org/officeDocument/2006/math" xmlns:v="urn:schemas-microsoft-com:vml" xmlns:wp14="http://schemas.microsoft.com/office/word/2010/wordprocessingDrawing" xmlns:wp="http://schemas.openxmlformats.org/drawingml/2006/wordprocessingDrawing" xmlns:w10="urn:schemas-microsoft-com:office:word" xmlns:w="http://schemas.openxmlformats.org/wordprocessingml/2006/main" xmlns:w14="http://schemas.microsoft.com/office/word/2010/wordml" xmlns:w15="http://schemas.microsoft.com/office/word/2012/wordml" xmlns:w16cid="http://schemas.microsoft.com/office/word/2016/wordml/cid" xmlns:w16se="http://schemas.microsoft.com/office/word/2015/wordml/symex" xmlns:wpg="http://schemas.microsoft.com/office/word/2010/wordprocessingGroup" xmlns:wpi="http://schemas.microsoft.com/office/word/2010/wordprocessingInk" xmlns:wne="http://schemas.microsoft.com/office/word/2006/wordml" xmlns:wps="http://schemas.microsoft.com/office/word/2010/wordprocessingShape" mc:Ignorable="w14 w15 w16se w16cid wp14">
+<w:footnotes xmlns:ve="http://schemas.openxmlformats.org/markup-compatibility/2006" xmlns:o="urn:schemas-microsoft-com:office:office" xmlns:r="http://schemas.openxmlformats.org/officeDocument/2006/relationships" xmlns:m="http://schemas.openxmlformats.org/officeDocument/2006/math" xmlns:v="urn:schemas-microsoft-com:vml" xmlns:wp="http://schemas.openxmlformats.org/drawingml/2006/wordprocessingDrawing" xmlns:w10="urn:schemas-microsoft-com:office:word" xmlns:w="http://schemas.openxmlformats.org/wordprocessingml/2006/main" xmlns:wne="http://schemas.microsoft.com/office/word/2006/wordml">
   <w:footnote w:type="separator" w:id="-1">
     <w:p>
       <w:pPr>
@@ -1795,8 +1793,8 @@
 </file>
 
 <file path=word/numbering.xml><?xml version="1.0" encoding="utf-8"?>
-<w:numbering xmlns:wpc="http://schemas.microsoft.com/office/word/2010/wordprocessingCanvas" xmlns:cx="http://schemas.microsoft.com/office/drawing/2014/chartex" xmlns:cx1="http://schemas.microsoft.com/office/drawing/2015/9/8/chartex" xmlns:cx2="http://schemas.microsoft.com/office/drawing/2015/10/21/chartex" xmlns:cx3="http://schemas.microsoft.com/office/drawing/2016/5/9/chartex" xmlns:cx4="http://schemas.microsoft.com/office/drawing/2016/5/10/chartex" xmlns:cx5="http://schemas.microsoft.com/office/drawing/2016/5/11/chartex" xmlns:cx6="http://schemas.microsoft.com/office/drawing/2016/5/12/chartex" xmlns:cx7="http://schemas.microsoft.com/office/drawing/2016/5/13/chartex" xmlns:cx8="http://schemas.microsoft.com/office/drawing/2016/5/14/chartex" xmlns:mc="http://schemas.openxmlformats.org/markup-compatibility/2006" xmlns:aink="http://schemas.microsoft.com/office/drawing/2016/ink" xmlns:am3d="http://schemas.microsoft.com/office/drawing/2017/model3d" xmlns:o="urn:schemas-microsoft-com:office:office" xmlns:r="http://schemas.openxmlformats.org/officeDocument/2006/relationships" xmlns:m="http://schemas.openxmlformats.org/officeDocument/2006/math" xmlns:v="urn:schemas-microsoft-com:vml" xmlns:wp14="http://schemas.microsoft.com/office/word/2010/wordprocessingDrawing" xmlns:wp="http://schemas.openxmlformats.org/drawingml/2006/wordprocessingDrawing" xmlns:w10="urn:schemas-microsoft-com:office:word" xmlns:w="http://schemas.openxmlformats.org/wordprocessingml/2006/main" xmlns:w14="http://schemas.microsoft.com/office/word/2010/wordml" xmlns:w15="http://schemas.microsoft.com/office/word/2012/wordml" xmlns:w16cid="http://schemas.microsoft.com/office/word/2016/wordml/cid" xmlns:w16se="http://schemas.microsoft.com/office/word/2015/wordml/symex" xmlns:wpg="http://schemas.microsoft.com/office/word/2010/wordprocessingGroup" xmlns:wpi="http://schemas.microsoft.com/office/word/2010/wordprocessingInk" xmlns:wne="http://schemas.microsoft.com/office/word/2006/wordml" xmlns:wps="http://schemas.microsoft.com/office/word/2010/wordprocessingShape" mc:Ignorable="w14 w15 w16se w16cid wp14">
-  <w:abstractNum w:abstractNumId="0" w15:restartNumberingAfterBreak="0">
+<w:numbering xmlns:ve="http://schemas.openxmlformats.org/markup-compatibility/2006" xmlns:o="urn:schemas-microsoft-com:office:office" xmlns:r="http://schemas.openxmlformats.org/officeDocument/2006/relationships" xmlns:m="http://schemas.openxmlformats.org/officeDocument/2006/math" xmlns:v="urn:schemas-microsoft-com:vml" xmlns:wp="http://schemas.openxmlformats.org/drawingml/2006/wordprocessingDrawing" xmlns:w10="urn:schemas-microsoft-com:office:word" xmlns:w="http://schemas.openxmlformats.org/wordprocessingml/2006/main" xmlns:wne="http://schemas.microsoft.com/office/word/2006/wordml">
+  <w:abstractNum w:abstractNumId="0">
     <w:nsid w:val="00323811"/>
     <w:multiLevelType w:val="hybridMultilevel"/>
     <w:tmpl w:val="A4605E54"/>
@@ -1885,7 +1883,7 @@
       </w:pPr>
     </w:lvl>
   </w:abstractNum>
-  <w:abstractNum w:abstractNumId="1" w15:restartNumberingAfterBreak="0">
+  <w:abstractNum w:abstractNumId="1">
     <w:nsid w:val="039349C4"/>
     <w:multiLevelType w:val="hybridMultilevel"/>
     <w:tmpl w:val="33DAA2EA"/>
@@ -1998,7 +1996,7 @@
       </w:rPr>
     </w:lvl>
   </w:abstractNum>
-  <w:abstractNum w:abstractNumId="2" w15:restartNumberingAfterBreak="0">
+  <w:abstractNum w:abstractNumId="2">
     <w:nsid w:val="09BA643B"/>
     <w:multiLevelType w:val="hybridMultilevel"/>
     <w:tmpl w:val="02C81C94"/>
@@ -2110,7 +2108,7 @@
       </w:rPr>
     </w:lvl>
   </w:abstractNum>
-  <w:abstractNum w:abstractNumId="3" w15:restartNumberingAfterBreak="0">
+  <w:abstractNum w:abstractNumId="3">
     <w:nsid w:val="0EBF68FF"/>
     <w:multiLevelType w:val="hybridMultilevel"/>
     <w:tmpl w:val="CD629D04"/>
@@ -2199,7 +2197,7 @@
       </w:pPr>
     </w:lvl>
   </w:abstractNum>
-  <w:abstractNum w:abstractNumId="4" w15:restartNumberingAfterBreak="0">
+  <w:abstractNum w:abstractNumId="4">
     <w:nsid w:val="10984C69"/>
     <w:multiLevelType w:val="hybridMultilevel"/>
     <w:tmpl w:val="A5B6C52C"/>
@@ -2288,7 +2286,7 @@
       </w:pPr>
     </w:lvl>
   </w:abstractNum>
-  <w:abstractNum w:abstractNumId="5" w15:restartNumberingAfterBreak="0">
+  <w:abstractNum w:abstractNumId="5">
     <w:nsid w:val="14024A67"/>
     <w:multiLevelType w:val="hybridMultilevel"/>
     <w:tmpl w:val="EA1E1990"/>
@@ -2377,7 +2375,7 @@
       </w:pPr>
     </w:lvl>
   </w:abstractNum>
-  <w:abstractNum w:abstractNumId="6" w15:restartNumberingAfterBreak="0">
+  <w:abstractNum w:abstractNumId="6">
     <w:nsid w:val="14385A33"/>
     <w:multiLevelType w:val="hybridMultilevel"/>
     <w:tmpl w:val="DED2CDC8"/>
@@ -2490,7 +2488,7 @@
       </w:rPr>
     </w:lvl>
   </w:abstractNum>
-  <w:abstractNum w:abstractNumId="7" w15:restartNumberingAfterBreak="0">
+  <w:abstractNum w:abstractNumId="7">
     <w:nsid w:val="1ADA4284"/>
     <w:multiLevelType w:val="hybridMultilevel"/>
     <w:tmpl w:val="F4A0262E"/>
@@ -2579,7 +2577,7 @@
       </w:pPr>
     </w:lvl>
   </w:abstractNum>
-  <w:abstractNum w:abstractNumId="8" w15:restartNumberingAfterBreak="0">
+  <w:abstractNum w:abstractNumId="8">
     <w:nsid w:val="1AE61404"/>
     <w:multiLevelType w:val="hybridMultilevel"/>
     <w:tmpl w:val="ACC6DB90"/>
@@ -2668,7 +2666,7 @@
       </w:pPr>
     </w:lvl>
   </w:abstractNum>
-  <w:abstractNum w:abstractNumId="9" w15:restartNumberingAfterBreak="0">
+  <w:abstractNum w:abstractNumId="9">
     <w:nsid w:val="1D1E2C2D"/>
     <w:multiLevelType w:val="hybridMultilevel"/>
     <w:tmpl w:val="3C062324"/>
@@ -2757,7 +2755,7 @@
       </w:pPr>
     </w:lvl>
   </w:abstractNum>
-  <w:abstractNum w:abstractNumId="10" w15:restartNumberingAfterBreak="0">
+  <w:abstractNum w:abstractNumId="10">
     <w:nsid w:val="1DB56FB8"/>
     <w:multiLevelType w:val="hybridMultilevel"/>
     <w:tmpl w:val="71180970"/>
@@ -2843,7 +2841,7 @@
       </w:pPr>
     </w:lvl>
   </w:abstractNum>
-  <w:abstractNum w:abstractNumId="11" w15:restartNumberingAfterBreak="0">
+  <w:abstractNum w:abstractNumId="11">
     <w:nsid w:val="1FB92437"/>
     <w:multiLevelType w:val="hybridMultilevel"/>
     <w:tmpl w:val="9ADC86DC"/>
@@ -2932,7 +2930,7 @@
       </w:pPr>
     </w:lvl>
   </w:abstractNum>
-  <w:abstractNum w:abstractNumId="12" w15:restartNumberingAfterBreak="0">
+  <w:abstractNum w:abstractNumId="12">
     <w:nsid w:val="228B6A8A"/>
     <w:multiLevelType w:val="hybridMultilevel"/>
     <w:tmpl w:val="20C21A1C"/>
@@ -3021,7 +3019,7 @@
       </w:pPr>
     </w:lvl>
   </w:abstractNum>
-  <w:abstractNum w:abstractNumId="13" w15:restartNumberingAfterBreak="0">
+  <w:abstractNum w:abstractNumId="13">
     <w:nsid w:val="29072749"/>
     <w:multiLevelType w:val="hybridMultilevel"/>
     <w:tmpl w:val="66ECD804"/>
@@ -3110,7 +3108,7 @@
       </w:pPr>
     </w:lvl>
   </w:abstractNum>
-  <w:abstractNum w:abstractNumId="14" w15:restartNumberingAfterBreak="0">
+  <w:abstractNum w:abstractNumId="14">
     <w:nsid w:val="2D624DC8"/>
     <w:multiLevelType w:val="hybridMultilevel"/>
     <w:tmpl w:val="947E1DD2"/>
@@ -3196,7 +3194,7 @@
       </w:pPr>
     </w:lvl>
   </w:abstractNum>
-  <w:abstractNum w:abstractNumId="15" w15:restartNumberingAfterBreak="0">
+  <w:abstractNum w:abstractNumId="15">
     <w:nsid w:val="2D8C0315"/>
     <w:multiLevelType w:val="hybridMultilevel"/>
     <w:tmpl w:val="C36CBB42"/>
@@ -3285,7 +3283,7 @@
       </w:pPr>
     </w:lvl>
   </w:abstractNum>
-  <w:abstractNum w:abstractNumId="16" w15:restartNumberingAfterBreak="0">
+  <w:abstractNum w:abstractNumId="16">
     <w:nsid w:val="2E320175"/>
     <w:multiLevelType w:val="hybridMultilevel"/>
     <w:tmpl w:val="FCFE5780"/>
@@ -3380,7 +3378,7 @@
       </w:pPr>
     </w:lvl>
   </w:abstractNum>
-  <w:abstractNum w:abstractNumId="17" w15:restartNumberingAfterBreak="0">
+  <w:abstractNum w:abstractNumId="17">
     <w:nsid w:val="344F003A"/>
     <w:multiLevelType w:val="hybridMultilevel"/>
     <w:tmpl w:val="656E8A7E"/>
@@ -3469,7 +3467,7 @@
       </w:pPr>
     </w:lvl>
   </w:abstractNum>
-  <w:abstractNum w:abstractNumId="18" w15:restartNumberingAfterBreak="0">
+  <w:abstractNum w:abstractNumId="18">
     <w:nsid w:val="365C2A27"/>
     <w:multiLevelType w:val="hybridMultilevel"/>
     <w:tmpl w:val="CD665AC6"/>
@@ -3560,7 +3558,7 @@
       </w:pPr>
     </w:lvl>
   </w:abstractNum>
-  <w:abstractNum w:abstractNumId="19" w15:restartNumberingAfterBreak="0">
+  <w:abstractNum w:abstractNumId="19">
     <w:nsid w:val="3955404E"/>
     <w:multiLevelType w:val="hybridMultilevel"/>
     <w:tmpl w:val="9208A848"/>
@@ -3649,7 +3647,7 @@
       </w:pPr>
     </w:lvl>
   </w:abstractNum>
-  <w:abstractNum w:abstractNumId="20" w15:restartNumberingAfterBreak="0">
+  <w:abstractNum w:abstractNumId="20">
     <w:nsid w:val="3B3926AC"/>
     <w:multiLevelType w:val="hybridMultilevel"/>
     <w:tmpl w:val="1B9A3F88"/>
@@ -3738,7 +3736,7 @@
       </w:pPr>
     </w:lvl>
   </w:abstractNum>
-  <w:abstractNum w:abstractNumId="21" w15:restartNumberingAfterBreak="0">
+  <w:abstractNum w:abstractNumId="21">
     <w:nsid w:val="3DB502A8"/>
     <w:multiLevelType w:val="hybridMultilevel"/>
     <w:tmpl w:val="539845C6"/>
@@ -3827,7 +3825,7 @@
       </w:pPr>
     </w:lvl>
   </w:abstractNum>
-  <w:abstractNum w:abstractNumId="22" w15:restartNumberingAfterBreak="0">
+  <w:abstractNum w:abstractNumId="22">
     <w:nsid w:val="4C0052E0"/>
     <w:multiLevelType w:val="hybridMultilevel"/>
     <w:tmpl w:val="614038BE"/>
@@ -3940,7 +3938,7 @@
       </w:rPr>
     </w:lvl>
   </w:abstractNum>
-  <w:abstractNum w:abstractNumId="23" w15:restartNumberingAfterBreak="0">
+  <w:abstractNum w:abstractNumId="23">
     <w:nsid w:val="4D253F04"/>
     <w:multiLevelType w:val="hybridMultilevel"/>
     <w:tmpl w:val="10F040FE"/>
@@ -4029,7 +4027,7 @@
       </w:pPr>
     </w:lvl>
   </w:abstractNum>
-  <w:abstractNum w:abstractNumId="24" w15:restartNumberingAfterBreak="0">
+  <w:abstractNum w:abstractNumId="24">
     <w:nsid w:val="4DFB500D"/>
     <w:multiLevelType w:val="hybridMultilevel"/>
     <w:tmpl w:val="1E0E4DA8"/>
@@ -4142,7 +4140,7 @@
       </w:rPr>
     </w:lvl>
   </w:abstractNum>
-  <w:abstractNum w:abstractNumId="25" w15:restartNumberingAfterBreak="0">
+  <w:abstractNum w:abstractNumId="25">
     <w:nsid w:val="4FF94494"/>
     <w:multiLevelType w:val="hybridMultilevel"/>
     <w:tmpl w:val="F9389B26"/>
@@ -4231,7 +4229,7 @@
       </w:pPr>
     </w:lvl>
   </w:abstractNum>
-  <w:abstractNum w:abstractNumId="26" w15:restartNumberingAfterBreak="0">
+  <w:abstractNum w:abstractNumId="26">
     <w:nsid w:val="5086745A"/>
     <w:multiLevelType w:val="hybridMultilevel"/>
     <w:tmpl w:val="D30AB8F6"/>
@@ -4320,7 +4318,7 @@
       </w:pPr>
     </w:lvl>
   </w:abstractNum>
-  <w:abstractNum w:abstractNumId="27" w15:restartNumberingAfterBreak="0">
+  <w:abstractNum w:abstractNumId="27">
     <w:nsid w:val="51B609E2"/>
     <w:multiLevelType w:val="hybridMultilevel"/>
     <w:tmpl w:val="4F1667EC"/>
@@ -4409,7 +4407,7 @@
       </w:pPr>
     </w:lvl>
   </w:abstractNum>
-  <w:abstractNum w:abstractNumId="28" w15:restartNumberingAfterBreak="0">
+  <w:abstractNum w:abstractNumId="28">
     <w:nsid w:val="5258446F"/>
     <w:multiLevelType w:val="hybridMultilevel"/>
     <w:tmpl w:val="EA1E1990"/>
@@ -4498,7 +4496,7 @@
       </w:pPr>
     </w:lvl>
   </w:abstractNum>
-  <w:abstractNum w:abstractNumId="29" w15:restartNumberingAfterBreak="0">
+  <w:abstractNum w:abstractNumId="29">
     <w:nsid w:val="534669B8"/>
     <w:multiLevelType w:val="hybridMultilevel"/>
     <w:tmpl w:val="E64A3EBE"/>
@@ -4587,7 +4585,7 @@
       </w:pPr>
     </w:lvl>
   </w:abstractNum>
-  <w:abstractNum w:abstractNumId="30" w15:restartNumberingAfterBreak="0">
+  <w:abstractNum w:abstractNumId="30">
     <w:nsid w:val="5603066B"/>
     <w:multiLevelType w:val="hybridMultilevel"/>
     <w:tmpl w:val="1C1011FC"/>
@@ -4676,7 +4674,7 @@
       </w:pPr>
     </w:lvl>
   </w:abstractNum>
-  <w:abstractNum w:abstractNumId="31" w15:restartNumberingAfterBreak="0">
+  <w:abstractNum w:abstractNumId="31">
     <w:nsid w:val="5611212D"/>
     <w:multiLevelType w:val="hybridMultilevel"/>
     <w:tmpl w:val="F0FA4BF6"/>
@@ -4765,7 +4763,7 @@
       </w:pPr>
     </w:lvl>
   </w:abstractNum>
-  <w:abstractNum w:abstractNumId="32" w15:restartNumberingAfterBreak="0">
+  <w:abstractNum w:abstractNumId="32">
     <w:nsid w:val="56B76041"/>
     <w:multiLevelType w:val="hybridMultilevel"/>
     <w:tmpl w:val="C9685506"/>
@@ -4851,7 +4849,7 @@
       </w:pPr>
     </w:lvl>
   </w:abstractNum>
-  <w:abstractNum w:abstractNumId="33" w15:restartNumberingAfterBreak="0">
+  <w:abstractNum w:abstractNumId="33">
     <w:nsid w:val="59380117"/>
     <w:multiLevelType w:val="hybridMultilevel"/>
     <w:tmpl w:val="5F50DECC"/>
@@ -4940,7 +4938,7 @@
       </w:pPr>
     </w:lvl>
   </w:abstractNum>
-  <w:abstractNum w:abstractNumId="34" w15:restartNumberingAfterBreak="0">
+  <w:abstractNum w:abstractNumId="34">
     <w:nsid w:val="5E44322C"/>
     <w:multiLevelType w:val="hybridMultilevel"/>
     <w:tmpl w:val="EA1E1990"/>
@@ -5029,7 +5027,7 @@
       </w:pPr>
     </w:lvl>
   </w:abstractNum>
-  <w:abstractNum w:abstractNumId="35" w15:restartNumberingAfterBreak="0">
+  <w:abstractNum w:abstractNumId="35">
     <w:nsid w:val="5F4A5B24"/>
     <w:multiLevelType w:val="hybridMultilevel"/>
     <w:tmpl w:val="FC6C7F78"/>
@@ -5142,7 +5140,7 @@
       </w:rPr>
     </w:lvl>
   </w:abstractNum>
-  <w:abstractNum w:abstractNumId="36" w15:restartNumberingAfterBreak="0">
+  <w:abstractNum w:abstractNumId="36">
     <w:nsid w:val="61E84976"/>
     <w:multiLevelType w:val="hybridMultilevel"/>
     <w:tmpl w:val="05ECAE48"/>
@@ -5231,7 +5229,7 @@
       </w:pPr>
     </w:lvl>
   </w:abstractNum>
-  <w:abstractNum w:abstractNumId="37" w15:restartNumberingAfterBreak="0">
+  <w:abstractNum w:abstractNumId="37">
     <w:nsid w:val="63161906"/>
     <w:multiLevelType w:val="hybridMultilevel"/>
     <w:tmpl w:val="76F89EF4"/>
@@ -5320,7 +5318,7 @@
       </w:pPr>
     </w:lvl>
   </w:abstractNum>
-  <w:abstractNum w:abstractNumId="38" w15:restartNumberingAfterBreak="0">
+  <w:abstractNum w:abstractNumId="38">
     <w:nsid w:val="6440496B"/>
     <w:multiLevelType w:val="hybridMultilevel"/>
     <w:tmpl w:val="08086E42"/>
@@ -5432,7 +5430,7 @@
       </w:rPr>
     </w:lvl>
   </w:abstractNum>
-  <w:abstractNum w:abstractNumId="39" w15:restartNumberingAfterBreak="0">
+  <w:abstractNum w:abstractNumId="39">
     <w:nsid w:val="6974497B"/>
     <w:multiLevelType w:val="hybridMultilevel"/>
     <w:tmpl w:val="33360A28"/>
@@ -5521,7 +5519,7 @@
       </w:pPr>
     </w:lvl>
   </w:abstractNum>
-  <w:abstractNum w:abstractNumId="40" w15:restartNumberingAfterBreak="0">
+  <w:abstractNum w:abstractNumId="40">
     <w:nsid w:val="6EB268DF"/>
     <w:multiLevelType w:val="hybridMultilevel"/>
     <w:tmpl w:val="D860905A"/>
@@ -5610,7 +5608,7 @@
       </w:pPr>
     </w:lvl>
   </w:abstractNum>
-  <w:abstractNum w:abstractNumId="41" w15:restartNumberingAfterBreak="0">
+  <w:abstractNum w:abstractNumId="41">
     <w:nsid w:val="71D015D4"/>
     <w:multiLevelType w:val="hybridMultilevel"/>
     <w:tmpl w:val="8EFA7C50"/>
@@ -5723,7 +5721,7 @@
       </w:rPr>
     </w:lvl>
   </w:abstractNum>
-  <w:abstractNum w:abstractNumId="42" w15:restartNumberingAfterBreak="0">
+  <w:abstractNum w:abstractNumId="42">
     <w:nsid w:val="74F35523"/>
     <w:multiLevelType w:val="hybridMultilevel"/>
     <w:tmpl w:val="5958F540"/>
@@ -5836,7 +5834,7 @@
       </w:rPr>
     </w:lvl>
   </w:abstractNum>
-  <w:abstractNum w:abstractNumId="43" w15:restartNumberingAfterBreak="0">
+  <w:abstractNum w:abstractNumId="43">
     <w:nsid w:val="787B4B78"/>
     <w:multiLevelType w:val="hybridMultilevel"/>
     <w:tmpl w:val="BA583378"/>
@@ -5925,7 +5923,7 @@
       </w:pPr>
     </w:lvl>
   </w:abstractNum>
-  <w:abstractNum w:abstractNumId="44" w15:restartNumberingAfterBreak="0">
+  <w:abstractNum w:abstractNumId="44">
     <w:nsid w:val="7ADD542D"/>
     <w:multiLevelType w:val="hybridMultilevel"/>
     <w:tmpl w:val="D54694C8"/>
@@ -6038,7 +6036,7 @@
       </w:rPr>
     </w:lvl>
   </w:abstractNum>
-  <w:abstractNum w:abstractNumId="45" w15:restartNumberingAfterBreak="0">
+  <w:abstractNum w:abstractNumId="45">
     <w:nsid w:val="7E7C2078"/>
     <w:multiLevelType w:val="hybridMultilevel"/>
     <w:tmpl w:val="F500B3C4"/>
@@ -6269,7 +6267,7 @@
 </file>
 
 <file path=word/styles.xml><?xml version="1.0" encoding="utf-8"?>
-<w:styles xmlns:mc="http://schemas.openxmlformats.org/markup-compatibility/2006" xmlns:r="http://schemas.openxmlformats.org/officeDocument/2006/relationships" xmlns:w="http://schemas.openxmlformats.org/wordprocessingml/2006/main" xmlns:w14="http://schemas.microsoft.com/office/word/2010/wordml" xmlns:w15="http://schemas.microsoft.com/office/word/2012/wordml" xmlns:w16cid="http://schemas.microsoft.com/office/word/2016/wordml/cid" xmlns:w16se="http://schemas.microsoft.com/office/word/2015/wordml/symex" mc:Ignorable="w14 w15 w16se w16cid">
+<w:styles xmlns:r="http://schemas.openxmlformats.org/officeDocument/2006/relationships" xmlns:w="http://schemas.openxmlformats.org/wordprocessingml/2006/main">
   <w:docDefaults>
     <w:rPrDefault>
       <w:rPr>
@@ -6286,383 +6284,144 @@
       </w:pPr>
     </w:pPrDefault>
   </w:docDefaults>
-  <w:latentStyles w:defLockedState="0" w:defUIPriority="99" w:defSemiHidden="0" w:defUnhideWhenUsed="0" w:defQFormat="0" w:count="376">
-    <w:lsdException w:name="Normal" w:uiPriority="0" w:qFormat="1"/>
-    <w:lsdException w:name="heading 1" w:uiPriority="9" w:qFormat="1"/>
-    <w:lsdException w:name="heading 2" w:semiHidden="1" w:uiPriority="9" w:unhideWhenUsed="1" w:qFormat="1"/>
-    <w:lsdException w:name="heading 3" w:semiHidden="1" w:uiPriority="9" w:unhideWhenUsed="1" w:qFormat="1"/>
-    <w:lsdException w:name="heading 4" w:semiHidden="1" w:uiPriority="9" w:unhideWhenUsed="1" w:qFormat="1"/>
-    <w:lsdException w:name="heading 5" w:semiHidden="1" w:uiPriority="9" w:unhideWhenUsed="1" w:qFormat="1"/>
-    <w:lsdException w:name="heading 6" w:semiHidden="1" w:uiPriority="9" w:unhideWhenUsed="1" w:qFormat="1"/>
-    <w:lsdException w:name="heading 7" w:semiHidden="1" w:uiPriority="9" w:unhideWhenUsed="1" w:qFormat="1"/>
-    <w:lsdException w:name="heading 8" w:semiHidden="1" w:uiPriority="9" w:unhideWhenUsed="1" w:qFormat="1"/>
-    <w:lsdException w:name="heading 9" w:semiHidden="1" w:uiPriority="9" w:unhideWhenUsed="1" w:qFormat="1"/>
-    <w:lsdException w:name="index 1" w:semiHidden="1" w:unhideWhenUsed="1"/>
-    <w:lsdException w:name="index 2" w:semiHidden="1" w:unhideWhenUsed="1"/>
-    <w:lsdException w:name="index 3" w:semiHidden="1" w:unhideWhenUsed="1"/>
-    <w:lsdException w:name="index 4" w:semiHidden="1" w:unhideWhenUsed="1"/>
-    <w:lsdException w:name="index 5" w:semiHidden="1" w:unhideWhenUsed="1"/>
-    <w:lsdException w:name="index 6" w:semiHidden="1" w:unhideWhenUsed="1"/>
-    <w:lsdException w:name="index 7" w:semiHidden="1" w:unhideWhenUsed="1"/>
-    <w:lsdException w:name="index 8" w:semiHidden="1" w:unhideWhenUsed="1"/>
-    <w:lsdException w:name="index 9" w:semiHidden="1" w:unhideWhenUsed="1"/>
-    <w:lsdException w:name="toc 1" w:semiHidden="1" w:uiPriority="39" w:unhideWhenUsed="1"/>
-    <w:lsdException w:name="toc 2" w:semiHidden="1" w:uiPriority="39" w:unhideWhenUsed="1"/>
-    <w:lsdException w:name="toc 3" w:semiHidden="1" w:uiPriority="39" w:unhideWhenUsed="1"/>
-    <w:lsdException w:name="toc 4" w:semiHidden="1" w:uiPriority="39" w:unhideWhenUsed="1"/>
-    <w:lsdException w:name="toc 5" w:semiHidden="1" w:uiPriority="39" w:unhideWhenUsed="1"/>
-    <w:lsdException w:name="toc 6" w:semiHidden="1" w:uiPriority="39" w:unhideWhenUsed="1"/>
-    <w:lsdException w:name="toc 7" w:semiHidden="1" w:uiPriority="39" w:unhideWhenUsed="1"/>
-    <w:lsdException w:name="toc 8" w:semiHidden="1" w:uiPriority="39" w:unhideWhenUsed="1"/>
-    <w:lsdException w:name="toc 9" w:semiHidden="1" w:uiPriority="39" w:unhideWhenUsed="1"/>
-    <w:lsdException w:name="Normal Indent" w:semiHidden="1" w:unhideWhenUsed="1"/>
-    <w:lsdException w:name="footnote text" w:semiHidden="1" w:unhideWhenUsed="1"/>
-    <w:lsdException w:name="annotation text" w:semiHidden="1" w:unhideWhenUsed="1"/>
-    <w:lsdException w:name="header" w:semiHidden="1" w:unhideWhenUsed="1"/>
-    <w:lsdException w:name="footer" w:semiHidden="1" w:unhideWhenUsed="1"/>
-    <w:lsdException w:name="index heading" w:semiHidden="1" w:unhideWhenUsed="1"/>
-    <w:lsdException w:name="caption" w:semiHidden="1" w:uiPriority="35" w:unhideWhenUsed="1" w:qFormat="1"/>
-    <w:lsdException w:name="table of figures" w:semiHidden="1" w:unhideWhenUsed="1"/>
-    <w:lsdException w:name="envelope address" w:semiHidden="1" w:unhideWhenUsed="1"/>
-    <w:lsdException w:name="envelope return" w:semiHidden="1" w:unhideWhenUsed="1"/>
-    <w:lsdException w:name="footnote reference" w:semiHidden="1" w:unhideWhenUsed="1"/>
-    <w:lsdException w:name="annotation reference" w:semiHidden="1" w:unhideWhenUsed="1"/>
-    <w:lsdException w:name="line number" w:semiHidden="1" w:unhideWhenUsed="1"/>
-    <w:lsdException w:name="page number" w:semiHidden="1" w:unhideWhenUsed="1"/>
-    <w:lsdException w:name="endnote reference" w:semiHidden="1" w:unhideWhenUsed="1"/>
-    <w:lsdException w:name="endnote text" w:semiHidden="1" w:unhideWhenUsed="1"/>
-    <w:lsdException w:name="table of authorities" w:semiHidden="1" w:unhideWhenUsed="1"/>
-    <w:lsdException w:name="macro" w:semiHidden="1" w:unhideWhenUsed="1"/>
-    <w:lsdException w:name="toa heading" w:semiHidden="1" w:unhideWhenUsed="1"/>
-    <w:lsdException w:name="List" w:semiHidden="1" w:unhideWhenUsed="1"/>
-    <w:lsdException w:name="List Bullet" w:semiHidden="1" w:unhideWhenUsed="1"/>
-    <w:lsdException w:name="List Number" w:semiHidden="1" w:unhideWhenUsed="1"/>
-    <w:lsdException w:name="List 2" w:semiHidden="1" w:unhideWhenUsed="1"/>
-    <w:lsdException w:name="List 3" w:semiHidden="1" w:unhideWhenUsed="1"/>
-    <w:lsdException w:name="List 4" w:semiHidden="1" w:unhideWhenUsed="1"/>
-    <w:lsdException w:name="List 5" w:semiHidden="1" w:unhideWhenUsed="1"/>
-    <w:lsdException w:name="List Bullet 2" w:semiHidden="1" w:unhideWhenUsed="1"/>
-    <w:lsdException w:name="List Bullet 3" w:semiHidden="1" w:unhideWhenUsed="1"/>
-    <w:lsdException w:name="List Bullet 4" w:semiHidden="1" w:unhideWhenUsed="1"/>
-    <w:lsdException w:name="List Bullet 5" w:semiHidden="1" w:unhideWhenUsed="1"/>
-    <w:lsdException w:name="List Number 2" w:semiHidden="1" w:unhideWhenUsed="1"/>
-    <w:lsdException w:name="List Number 3" w:semiHidden="1" w:unhideWhenUsed="1"/>
-    <w:lsdException w:name="List Number 4" w:semiHidden="1" w:unhideWhenUsed="1"/>
-    <w:lsdException w:name="List Number 5" w:semiHidden="1" w:unhideWhenUsed="1"/>
-    <w:lsdException w:name="Title" w:uiPriority="10" w:qFormat="1"/>
-    <w:lsdException w:name="Closing" w:semiHidden="1" w:unhideWhenUsed="1"/>
-    <w:lsdException w:name="Signature" w:semiHidden="1" w:unhideWhenUsed="1"/>
-    <w:lsdException w:name="Default Paragraph Font" w:semiHidden="1" w:uiPriority="1" w:unhideWhenUsed="1"/>
-    <w:lsdException w:name="Body Text" w:semiHidden="1" w:unhideWhenUsed="1"/>
-    <w:lsdException w:name="Body Text Indent" w:semiHidden="1" w:unhideWhenUsed="1"/>
-    <w:lsdException w:name="List Continue" w:semiHidden="1" w:unhideWhenUsed="1"/>
-    <w:lsdException w:name="List Continue 2" w:semiHidden="1" w:unhideWhenUsed="1"/>
-    <w:lsdException w:name="List Continue 3" w:semiHidden="1" w:unhideWhenUsed="1"/>
-    <w:lsdException w:name="List Continue 4" w:semiHidden="1" w:unhideWhenUsed="1"/>
-    <w:lsdException w:name="List Continue 5" w:semiHidden="1" w:unhideWhenUsed="1"/>
-    <w:lsdException w:name="Message Header" w:semiHidden="1" w:unhideWhenUsed="1"/>
-    <w:lsdException w:name="Subtitle" w:uiPriority="11" w:qFormat="1"/>
-    <w:lsdException w:name="Salutation" w:semiHidden="1" w:unhideWhenUsed="1"/>
-    <w:lsdException w:name="Date" w:semiHidden="1" w:unhideWhenUsed="1"/>
-    <w:lsdException w:name="Body Text First Indent" w:semiHidden="1" w:unhideWhenUsed="1"/>
-    <w:lsdException w:name="Body Text First Indent 2" w:semiHidden="1" w:unhideWhenUsed="1"/>
-    <w:lsdException w:name="Note Heading" w:semiHidden="1" w:unhideWhenUsed="1"/>
-    <w:lsdException w:name="Body Text 2" w:semiHidden="1" w:unhideWhenUsed="1"/>
-    <w:lsdException w:name="Body Text 3" w:semiHidden="1" w:unhideWhenUsed="1"/>
-    <w:lsdException w:name="Body Text Indent 2" w:semiHidden="1" w:unhideWhenUsed="1"/>
-    <w:lsdException w:name="Body Text Indent 3" w:semiHidden="1" w:unhideWhenUsed="1"/>
-    <w:lsdException w:name="Block Text" w:semiHidden="1" w:unhideWhenUsed="1"/>
-    <w:lsdException w:name="Hyperlink" w:semiHidden="1" w:unhideWhenUsed="1"/>
-    <w:lsdException w:name="FollowedHyperlink" w:semiHidden="1" w:unhideWhenUsed="1"/>
-    <w:lsdException w:name="Strong" w:uiPriority="22" w:qFormat="1"/>
-    <w:lsdException w:name="Emphasis" w:uiPriority="20" w:qFormat="1"/>
-    <w:lsdException w:name="Document Map" w:semiHidden="1" w:unhideWhenUsed="1"/>
-    <w:lsdException w:name="Plain Text" w:semiHidden="1" w:unhideWhenUsed="1"/>
-    <w:lsdException w:name="E-mail Signature" w:semiHidden="1" w:unhideWhenUsed="1"/>
-    <w:lsdException w:name="HTML Top of Form" w:semiHidden="1" w:unhideWhenUsed="1"/>
-    <w:lsdException w:name="HTML Bottom of Form" w:semiHidden="1" w:unhideWhenUsed="1"/>
-    <w:lsdException w:name="Normal (Web)" w:semiHidden="1" w:unhideWhenUsed="1"/>
-    <w:lsdException w:name="HTML Acronym" w:semiHidden="1" w:unhideWhenUsed="1"/>
-    <w:lsdException w:name="HTML Address" w:semiHidden="1" w:unhideWhenUsed="1"/>
-    <w:lsdException w:name="HTML Cite" w:semiHidden="1" w:unhideWhenUsed="1"/>
-    <w:lsdException w:name="HTML Code" w:semiHidden="1" w:unhideWhenUsed="1"/>
-    <w:lsdException w:name="HTML Definition" w:semiHidden="1" w:unhideWhenUsed="1"/>
-    <w:lsdException w:name="HTML Keyboard" w:semiHidden="1" w:unhideWhenUsed="1"/>
-    <w:lsdException w:name="HTML Preformatted" w:semiHidden="1" w:unhideWhenUsed="1"/>
-    <w:lsdException w:name="HTML Sample" w:semiHidden="1" w:unhideWhenUsed="1"/>
-    <w:lsdException w:name="HTML Typewriter" w:semiHidden="1" w:unhideWhenUsed="1"/>
-    <w:lsdException w:name="HTML Variable" w:semiHidden="1" w:unhideWhenUsed="1"/>
-    <w:lsdException w:name="Normal Table" w:semiHidden="1" w:unhideWhenUsed="1"/>
-    <w:lsdException w:name="annotation subject" w:semiHidden="1" w:unhideWhenUsed="1"/>
-    <w:lsdException w:name="No List" w:semiHidden="1" w:unhideWhenUsed="1"/>
-    <w:lsdException w:name="Outline List 1" w:semiHidden="1" w:unhideWhenUsed="1"/>
-    <w:lsdException w:name="Outline List 2" w:semiHidden="1" w:unhideWhenUsed="1"/>
-    <w:lsdException w:name="Outline List 3" w:semiHidden="1" w:unhideWhenUsed="1"/>
-    <w:lsdException w:name="Table Simple 1" w:semiHidden="1" w:unhideWhenUsed="1"/>
-    <w:lsdException w:name="Table Simple 2" w:semiHidden="1" w:unhideWhenUsed="1"/>
-    <w:lsdException w:name="Table Simple 3" w:semiHidden="1" w:unhideWhenUsed="1"/>
-    <w:lsdException w:name="Table Classic 1" w:semiHidden="1" w:unhideWhenUsed="1"/>
-    <w:lsdException w:name="Table Classic 2" w:semiHidden="1" w:unhideWhenUsed="1"/>
-    <w:lsdException w:name="Table Classic 3" w:semiHidden="1" w:unhideWhenUsed="1"/>
-    <w:lsdException w:name="Table Classic 4" w:semiHidden="1" w:unhideWhenUsed="1"/>
-    <w:lsdException w:name="Table Colorful 1" w:semiHidden="1" w:unhideWhenUsed="1"/>
-    <w:lsdException w:name="Table Colorful 2" w:semiHidden="1" w:unhideWhenUsed="1"/>
-    <w:lsdException w:name="Table Colorful 3" w:semiHidden="1" w:unhideWhenUsed="1"/>
-    <w:lsdException w:name="Table Columns 1" w:semiHidden="1" w:unhideWhenUsed="1"/>
-    <w:lsdException w:name="Table Columns 2" w:semiHidden="1" w:unhideWhenUsed="1"/>
-    <w:lsdException w:name="Table Columns 3" w:semiHidden="1" w:unhideWhenUsed="1"/>
-    <w:lsdException w:name="Table Columns 4" w:semiHidden="1" w:unhideWhenUsed="1"/>
-    <w:lsdException w:name="Table Columns 5" w:semiHidden="1" w:unhideWhenUsed="1"/>
-    <w:lsdException w:name="Table Grid 1" w:semiHidden="1" w:unhideWhenUsed="1"/>
-    <w:lsdException w:name="Table Grid 2" w:semiHidden="1" w:unhideWhenUsed="1"/>
-    <w:lsdException w:name="Table Grid 3" w:semiHidden="1" w:unhideWhenUsed="1"/>
-    <w:lsdException w:name="Table Grid 4" w:semiHidden="1" w:unhideWhenUsed="1"/>
-    <w:lsdException w:name="Table Grid 5" w:semiHidden="1" w:unhideWhenUsed="1"/>
-    <w:lsdException w:name="Table Grid 6" w:semiHidden="1" w:unhideWhenUsed="1"/>
-    <w:lsdException w:name="Table Grid 7" w:semiHidden="1" w:unhideWhenUsed="1"/>
-    <w:lsdException w:name="Table Grid 8" w:semiHidden="1" w:unhideWhenUsed="1"/>
-    <w:lsdException w:name="Table List 1" w:semiHidden="1" w:unhideWhenUsed="1"/>
-    <w:lsdException w:name="Table List 2" w:semiHidden="1" w:unhideWhenUsed="1"/>
-    <w:lsdException w:name="Table List 3" w:semiHidden="1" w:unhideWhenUsed="1"/>
-    <w:lsdException w:name="Table List 4" w:semiHidden="1" w:unhideWhenUsed="1"/>
-    <w:lsdException w:name="Table List 5" w:semiHidden="1" w:unhideWhenUsed="1"/>
-    <w:lsdException w:name="Table List 6" w:semiHidden="1" w:unhideWhenUsed="1"/>
-    <w:lsdException w:name="Table List 7" w:semiHidden="1" w:unhideWhenUsed="1"/>
-    <w:lsdException w:name="Table List 8" w:semiHidden="1" w:unhideWhenUsed="1"/>
-    <w:lsdException w:name="Table 3D effects 1" w:semiHidden="1" w:unhideWhenUsed="1"/>
-    <w:lsdException w:name="Table 3D effects 2" w:semiHidden="1" w:unhideWhenUsed="1"/>
-    <w:lsdException w:name="Table 3D effects 3" w:semiHidden="1" w:unhideWhenUsed="1"/>
-    <w:lsdException w:name="Table Contemporary" w:semiHidden="1" w:unhideWhenUsed="1"/>
-    <w:lsdException w:name="Table Elegant" w:semiHidden="1" w:unhideWhenUsed="1"/>
-    <w:lsdException w:name="Table Professional" w:semiHidden="1" w:unhideWhenUsed="1"/>
-    <w:lsdException w:name="Table Subtle 1" w:semiHidden="1" w:unhideWhenUsed="1"/>
-    <w:lsdException w:name="Table Subtle 2" w:semiHidden="1" w:unhideWhenUsed="1"/>
-    <w:lsdException w:name="Table Web 1" w:semiHidden="1" w:unhideWhenUsed="1"/>
-    <w:lsdException w:name="Table Web 2" w:semiHidden="1" w:unhideWhenUsed="1"/>
-    <w:lsdException w:name="Table Web 3" w:semiHidden="1" w:unhideWhenUsed="1"/>
-    <w:lsdException w:name="Balloon Text" w:semiHidden="1" w:unhideWhenUsed="1"/>
-    <w:lsdException w:name="Table Grid" w:uiPriority="39"/>
-    <w:lsdException w:name="Table Theme" w:semiHidden="1" w:unhideWhenUsed="1"/>
-    <w:lsdException w:name="Placeholder Text" w:semiHidden="1"/>
-    <w:lsdException w:name="No Spacing" w:uiPriority="1" w:qFormat="1"/>
-    <w:lsdException w:name="Light Shading" w:uiPriority="60"/>
-    <w:lsdException w:name="Light List" w:uiPriority="61"/>
-    <w:lsdException w:name="Light Grid" w:uiPriority="62"/>
-    <w:lsdException w:name="Medium Shading 1" w:uiPriority="63"/>
-    <w:lsdException w:name="Medium Shading 2" w:uiPriority="64"/>
-    <w:lsdException w:name="Medium List 1" w:uiPriority="65"/>
-    <w:lsdException w:name="Medium List 2" w:uiPriority="66"/>
-    <w:lsdException w:name="Medium Grid 1" w:uiPriority="67"/>
-    <w:lsdException w:name="Medium Grid 2" w:uiPriority="68"/>
-    <w:lsdException w:name="Medium Grid 3" w:uiPriority="69"/>
-    <w:lsdException w:name="Dark List" w:uiPriority="70"/>
-    <w:lsdException w:name="Colorful Shading" w:uiPriority="71"/>
-    <w:lsdException w:name="Colorful List" w:uiPriority="72"/>
-    <w:lsdException w:name="Colorful Grid" w:uiPriority="73"/>
-    <w:lsdException w:name="Light Shading Accent 1" w:uiPriority="60"/>
-    <w:lsdException w:name="Light List Accent 1" w:uiPriority="61"/>
-    <w:lsdException w:name="Light Grid Accent 1" w:uiPriority="62"/>
-    <w:lsdException w:name="Medium Shading 1 Accent 1" w:uiPriority="63"/>
-    <w:lsdException w:name="Medium Shading 2 Accent 1" w:uiPriority="64"/>
-    <w:lsdException w:name="Medium List 1 Accent 1" w:uiPriority="65"/>
-    <w:lsdException w:name="Revision" w:semiHidden="1"/>
-    <w:lsdException w:name="List Paragraph" w:uiPriority="34" w:qFormat="1"/>
-    <w:lsdException w:name="Quote" w:uiPriority="29" w:qFormat="1"/>
-    <w:lsdException w:name="Intense Quote" w:uiPriority="30" w:qFormat="1"/>
-    <w:lsdException w:name="Medium List 2 Accent 1" w:uiPriority="66"/>
-    <w:lsdException w:name="Medium Grid 1 Accent 1" w:uiPriority="67"/>
-    <w:lsdException w:name="Medium Grid 2 Accent 1" w:uiPriority="68"/>
-    <w:lsdException w:name="Medium Grid 3 Accent 1" w:uiPriority="69"/>
-    <w:lsdException w:name="Dark List Accent 1" w:uiPriority="70"/>
-    <w:lsdException w:name="Colorful Shading Accent 1" w:uiPriority="71"/>
-    <w:lsdException w:name="Colorful List Accent 1" w:uiPriority="72"/>
-    <w:lsdException w:name="Colorful Grid Accent 1" w:uiPriority="73"/>
-    <w:lsdException w:name="Light Shading Accent 2" w:uiPriority="60"/>
-    <w:lsdException w:name="Light List Accent 2" w:uiPriority="61"/>
-    <w:lsdException w:name="Light Grid Accent 2" w:uiPriority="62"/>
-    <w:lsdException w:name="Medium Shading 1 Accent 2" w:uiPriority="63"/>
-    <w:lsdException w:name="Medium Shading 2 Accent 2" w:uiPriority="64"/>
-    <w:lsdException w:name="Medium List 1 Accent 2" w:uiPriority="65"/>
-    <w:lsdException w:name="Medium List 2 Accent 2" w:uiPriority="66"/>
-    <w:lsdException w:name="Medium Grid 1 Accent 2" w:uiPriority="67"/>
-    <w:lsdException w:name="Medium Grid 2 Accent 2" w:uiPriority="68"/>
-    <w:lsdException w:name="Medium Grid 3 Accent 2" w:uiPriority="69"/>
-    <w:lsdException w:name="Dark List Accent 2" w:uiPriority="70"/>
-    <w:lsdException w:name="Colorful Shading Accent 2" w:uiPriority="71"/>
-    <w:lsdException w:name="Colorful List Accent 2" w:uiPriority="72"/>
-    <w:lsdException w:name="Colorful Grid Accent 2" w:uiPriority="73"/>
-    <w:lsdException w:name="Light Shading Accent 3" w:uiPriority="60"/>
-    <w:lsdException w:name="Light List Accent 3" w:uiPriority="61"/>
-    <w:lsdException w:name="Light Grid Accent 3" w:uiPriority="62"/>
-    <w:lsdException w:name="Medium Shading 1 Accent 3" w:uiPriority="63"/>
-    <w:lsdException w:name="Medium Shading 2 Accent 3" w:uiPriority="64"/>
-    <w:lsdException w:name="Medium List 1 Accent 3" w:uiPriority="65"/>
-    <w:lsdException w:name="Medium List 2 Accent 3" w:uiPriority="66"/>
-    <w:lsdException w:name="Medium Grid 1 Accent 3" w:uiPriority="67"/>
-    <w:lsdException w:name="Medium Grid 2 Accent 3" w:uiPriority="68"/>
-    <w:lsdException w:name="Medium Grid 3 Accent 3" w:uiPriority="69"/>
-    <w:lsdException w:name="Dark List Accent 3" w:uiPriority="70"/>
-    <w:lsdException w:name="Colorful Shading Accent 3" w:uiPriority="71"/>
-    <w:lsdException w:name="Colorful List Accent 3" w:uiPriority="72"/>
-    <w:lsdException w:name="Colorful Grid Accent 3" w:uiPriority="73"/>
-    <w:lsdException w:name="Light Shading Accent 4" w:uiPriority="60"/>
-    <w:lsdException w:name="Light List Accent 4" w:uiPriority="61"/>
-    <w:lsdException w:name="Light Grid Accent 4" w:uiPriority="62"/>
-    <w:lsdException w:name="Medium Shading 1 Accent 4" w:uiPriority="63"/>
-    <w:lsdException w:name="Medium Shading 2 Accent 4" w:uiPriority="64"/>
-    <w:lsdException w:name="Medium List 1 Accent 4" w:uiPriority="65"/>
-    <w:lsdException w:name="Medium List 2 Accent 4" w:uiPriority="66"/>
-    <w:lsdException w:name="Medium Grid 1 Accent 4" w:uiPriority="67"/>
-    <w:lsdException w:name="Medium Grid 2 Accent 4" w:uiPriority="68"/>
-    <w:lsdException w:name="Medium Grid 3 Accent 4" w:uiPriority="69"/>
-    <w:lsdException w:name="Dark List Accent 4" w:uiPriority="70"/>
-    <w:lsdException w:name="Colorful Shading Accent 4" w:uiPriority="71"/>
-    <w:lsdException w:name="Colorful List Accent 4" w:uiPriority="72"/>
-    <w:lsdException w:name="Colorful Grid Accent 4" w:uiPriority="73"/>
-    <w:lsdException w:name="Light Shading Accent 5" w:uiPriority="60"/>
-    <w:lsdException w:name="Light List Accent 5" w:uiPriority="61"/>
-    <w:lsdException w:name="Light Grid Accent 5" w:uiPriority="62"/>
-    <w:lsdException w:name="Medium Shading 1 Accent 5" w:uiPriority="63"/>
-    <w:lsdException w:name="Medium Shading 2 Accent 5" w:uiPriority="64"/>
-    <w:lsdException w:name="Medium List 1 Accent 5" w:uiPriority="65"/>
-    <w:lsdException w:name="Medium List 2 Accent 5" w:uiPriority="66"/>
-    <w:lsdException w:name="Medium Grid 1 Accent 5" w:uiPriority="67"/>
-    <w:lsdException w:name="Medium Grid 2 Accent 5" w:uiPriority="68"/>
-    <w:lsdException w:name="Medium Grid 3 Accent 5" w:uiPriority="69"/>
-    <w:lsdException w:name="Dark List Accent 5" w:uiPriority="70"/>
-    <w:lsdException w:name="Colorful Shading Accent 5" w:uiPriority="71"/>
-    <w:lsdException w:name="Colorful List Accent 5" w:uiPriority="72"/>
-    <w:lsdException w:name="Colorful Grid Accent 5" w:uiPriority="73"/>
-    <w:lsdException w:name="Light Shading Accent 6" w:uiPriority="60"/>
-    <w:lsdException w:name="Light List Accent 6" w:uiPriority="61"/>
-    <w:lsdException w:name="Light Grid Accent 6" w:uiPriority="62"/>
-    <w:lsdException w:name="Medium Shading 1 Accent 6" w:uiPriority="63"/>
-    <w:lsdException w:name="Medium Shading 2 Accent 6" w:uiPriority="64"/>
-    <w:lsdException w:name="Medium List 1 Accent 6" w:uiPriority="65"/>
-    <w:lsdException w:name="Medium List 2 Accent 6" w:uiPriority="66"/>
-    <w:lsdException w:name="Medium Grid 1 Accent 6" w:uiPriority="67"/>
-    <w:lsdException w:name="Medium Grid 2 Accent 6" w:uiPriority="68"/>
-    <w:lsdException w:name="Medium Grid 3 Accent 6" w:uiPriority="69"/>
-    <w:lsdException w:name="Dark List Accent 6" w:uiPriority="70"/>
-    <w:lsdException w:name="Colorful Shading Accent 6" w:uiPriority="71"/>
-    <w:lsdException w:name="Colorful List Accent 6" w:uiPriority="72"/>
-    <w:lsdException w:name="Colorful Grid Accent 6" w:uiPriority="73"/>
-    <w:lsdException w:name="Subtle Emphasis" w:uiPriority="19" w:qFormat="1"/>
-    <w:lsdException w:name="Intense Emphasis" w:uiPriority="21" w:qFormat="1"/>
-    <w:lsdException w:name="Subtle Reference" w:uiPriority="31" w:qFormat="1"/>
-    <w:lsdException w:name="Intense Reference" w:uiPriority="32" w:qFormat="1"/>
-    <w:lsdException w:name="Book Title" w:uiPriority="33" w:qFormat="1"/>
-    <w:lsdException w:name="Bibliography" w:semiHidden="1" w:uiPriority="37" w:unhideWhenUsed="1"/>
-    <w:lsdException w:name="TOC Heading" w:semiHidden="1" w:uiPriority="39" w:unhideWhenUsed="1" w:qFormat="1"/>
-    <w:lsdException w:name="Plain Table 1" w:uiPriority="41"/>
-    <w:lsdException w:name="Plain Table 2" w:uiPriority="42"/>
-    <w:lsdException w:name="Plain Table 3" w:uiPriority="43"/>
-    <w:lsdException w:name="Plain Table 4" w:uiPriority="44"/>
-    <w:lsdException w:name="Plain Table 5" w:uiPriority="45"/>
-    <w:lsdException w:name="Grid Table Light" w:uiPriority="40"/>
-    <w:lsdException w:name="Grid Table 1 Light" w:uiPriority="46"/>
-    <w:lsdException w:name="Grid Table 2" w:uiPriority="47"/>
-    <w:lsdException w:name="Grid Table 3" w:uiPriority="48"/>
-    <w:lsdException w:name="Grid Table 4" w:uiPriority="49"/>
-    <w:lsdException w:name="Grid Table 5 Dark" w:uiPriority="50"/>
-    <w:lsdException w:name="Grid Table 6 Colorful" w:uiPriority="51"/>
-    <w:lsdException w:name="Grid Table 7 Colorful" w:uiPriority="52"/>
-    <w:lsdException w:name="Grid Table 1 Light Accent 1" w:uiPriority="46"/>
-    <w:lsdException w:name="Grid Table 2 Accent 1" w:uiPriority="47"/>
-    <w:lsdException w:name="Grid Table 3 Accent 1" w:uiPriority="48"/>
-    <w:lsdException w:name="Grid Table 4 Accent 1" w:uiPriority="49"/>
-    <w:lsdException w:name="Grid Table 5 Dark Accent 1" w:uiPriority="50"/>
-    <w:lsdException w:name="Grid Table 6 Colorful Accent 1" w:uiPriority="51"/>
-    <w:lsdException w:name="Grid Table 7 Colorful Accent 1" w:uiPriority="52"/>
-    <w:lsdException w:name="Grid Table 1 Light Accent 2" w:uiPriority="46"/>
-    <w:lsdException w:name="Grid Table 2 Accent 2" w:uiPriority="47"/>
-    <w:lsdException w:name="Grid Table 3 Accent 2" w:uiPriority="48"/>
-    <w:lsdException w:name="Grid Table 4 Accent 2" w:uiPriority="49"/>
-    <w:lsdException w:name="Grid Table 5 Dark Accent 2" w:uiPriority="50"/>
-    <w:lsdException w:name="Grid Table 6 Colorful Accent 2" w:uiPriority="51"/>
-    <w:lsdException w:name="Grid Table 7 Colorful Accent 2" w:uiPriority="52"/>
-    <w:lsdException w:name="Grid Table 1 Light Accent 3" w:uiPriority="46"/>
-    <w:lsdException w:name="Grid Table 2 Accent 3" w:uiPriority="47"/>
-    <w:lsdException w:name="Grid Table 3 Accent 3" w:uiPriority="48"/>
-    <w:lsdException w:name="Grid Table 4 Accent 3" w:uiPriority="49"/>
-    <w:lsdException w:name="Grid Table 5 Dark Accent 3" w:uiPriority="50"/>
-    <w:lsdException w:name="Grid Table 6 Colorful Accent 3" w:uiPriority="51"/>
-    <w:lsdException w:name="Grid Table 7 Colorful Accent 3" w:uiPriority="52"/>
-    <w:lsdException w:name="Grid Table 1 Light Accent 4" w:uiPriority="46"/>
-    <w:lsdException w:name="Grid Table 2 Accent 4" w:uiPriority="47"/>
-    <w:lsdException w:name="Grid Table 3 Accent 4" w:uiPriority="48"/>
-    <w:lsdException w:name="Grid Table 4 Accent 4" w:uiPriority="49"/>
-    <w:lsdException w:name="Grid Table 5 Dark Accent 4" w:uiPriority="50"/>
-    <w:lsdException w:name="Grid Table 6 Colorful Accent 4" w:uiPriority="51"/>
-    <w:lsdException w:name="Grid Table 7 Colorful Accent 4" w:uiPriority="52"/>
-    <w:lsdException w:name="Grid Table 1 Light Accent 5" w:uiPriority="46"/>
-    <w:lsdException w:name="Grid Table 2 Accent 5" w:uiPriority="47"/>
-    <w:lsdException w:name="Grid Table 3 Accent 5" w:uiPriority="48"/>
-    <w:lsdException w:name="Grid Table 4 Accent 5" w:uiPriority="49"/>
-    <w:lsdException w:name="Grid Table 5 Dark Accent 5" w:uiPriority="50"/>
-    <w:lsdException w:name="Grid Table 6 Colorful Accent 5" w:uiPriority="51"/>
-    <w:lsdException w:name="Grid Table 7 Colorful Accent 5" w:uiPriority="52"/>
-    <w:lsdException w:name="Grid Table 1 Light Accent 6" w:uiPriority="46"/>
-    <w:lsdException w:name="Grid Table 2 Accent 6" w:uiPriority="47"/>
-    <w:lsdException w:name="Grid Table 3 Accent 6" w:uiPriority="48"/>
-    <w:lsdException w:name="Grid Table 4 Accent 6" w:uiPriority="49"/>
-    <w:lsdException w:name="Grid Table 5 Dark Accent 6" w:uiPriority="50"/>
-    <w:lsdException w:name="Grid Table 6 Colorful Accent 6" w:uiPriority="51"/>
-    <w:lsdException w:name="Grid Table 7 Colorful Accent 6" w:uiPriority="52"/>
-    <w:lsdException w:name="List Table 1 Light" w:uiPriority="46"/>
-    <w:lsdException w:name="List Table 2" w:uiPriority="47"/>
-    <w:lsdException w:name="List Table 3" w:uiPriority="48"/>
-    <w:lsdException w:name="List Table 4" w:uiPriority="49"/>
-    <w:lsdException w:name="List Table 5 Dark" w:uiPriority="50"/>
-    <w:lsdException w:name="List Table 6 Colorful" w:uiPriority="51"/>
-    <w:lsdException w:name="List Table 7 Colorful" w:uiPriority="52"/>
-    <w:lsdException w:name="List Table 1 Light Accent 1" w:uiPriority="46"/>
-    <w:lsdException w:name="List Table 2 Accent 1" w:uiPriority="47"/>
-    <w:lsdException w:name="List Table 3 Accent 1" w:uiPriority="48"/>
-    <w:lsdException w:name="List Table 4 Accent 1" w:uiPriority="49"/>
-    <w:lsdException w:name="List Table 5 Dark Accent 1" w:uiPriority="50"/>
-    <w:lsdException w:name="List Table 6 Colorful Accent 1" w:uiPriority="51"/>
-    <w:lsdException w:name="List Table 7 Colorful Accent 1" w:uiPriority="52"/>
-    <w:lsdException w:name="List Table 1 Light Accent 2" w:uiPriority="46"/>
-    <w:lsdException w:name="List Table 2 Accent 2" w:uiPriority="47"/>
-    <w:lsdException w:name="List Table 3 Accent 2" w:uiPriority="48"/>
-    <w:lsdException w:name="List Table 4 Accent 2" w:uiPriority="49"/>
-    <w:lsdException w:name="List Table 5 Dark Accent 2" w:uiPriority="50"/>
-    <w:lsdException w:name="List Table 6 Colorful Accent 2" w:uiPriority="51"/>
-    <w:lsdException w:name="List Table 7 Colorful Accent 2" w:uiPriority="52"/>
-    <w:lsdException w:name="List Table 1 Light Accent 3" w:uiPriority="46"/>
-    <w:lsdException w:name="List Table 2 Accent 3" w:uiPriority="47"/>
-    <w:lsdException w:name="List Table 3 Accent 3" w:uiPriority="48"/>
-    <w:lsdException w:name="List Table 4 Accent 3" w:uiPriority="49"/>
-    <w:lsdException w:name="List Table 5 Dark Accent 3" w:uiPriority="50"/>
-    <w:lsdException w:name="List Table 6 Colorful Accent 3" w:uiPriority="51"/>
-    <w:lsdException w:name="List Table 7 Colorful Accent 3" w:uiPriority="52"/>
-    <w:lsdException w:name="List Table 1 Light Accent 4" w:uiPriority="46"/>
-    <w:lsdException w:name="List Table 2 Accent 4" w:uiPriority="47"/>
-    <w:lsdException w:name="List Table 3 Accent 4" w:uiPriority="48"/>
-    <w:lsdException w:name="List Table 4 Accent 4" w:uiPriority="49"/>
-    <w:lsdException w:name="List Table 5 Dark Accent 4" w:uiPriority="50"/>
-    <w:lsdException w:name="List Table 6 Colorful Accent 4" w:uiPriority="51"/>
-    <w:lsdException w:name="List Table 7 Colorful Accent 4" w:uiPriority="52"/>
-    <w:lsdException w:name="List Table 1 Light Accent 5" w:uiPriority="46"/>
-    <w:lsdException w:name="List Table 2 Accent 5" w:uiPriority="47"/>
-    <w:lsdException w:name="List Table 3 Accent 5" w:uiPriority="48"/>
-    <w:lsdException w:name="List Table 4 Accent 5" w:uiPriority="49"/>
-    <w:lsdException w:name="List Table 5 Dark Accent 5" w:uiPriority="50"/>
-    <w:lsdException w:name="List Table 6 Colorful Accent 5" w:uiPriority="51"/>
-    <w:lsdException w:name="List Table 7 Colorful Accent 5" w:uiPriority="52"/>
-    <w:lsdException w:name="List Table 1 Light Accent 6" w:uiPriority="46"/>
-    <w:lsdException w:name="List Table 2 Accent 6" w:uiPriority="47"/>
-    <w:lsdException w:name="List Table 3 Accent 6" w:uiPriority="48"/>
-    <w:lsdException w:name="List Table 4 Accent 6" w:uiPriority="49"/>
-    <w:lsdException w:name="List Table 5 Dark Accent 6" w:uiPriority="50"/>
-    <w:lsdException w:name="List Table 6 Colorful Accent 6" w:uiPriority="51"/>
-    <w:lsdException w:name="List Table 7 Colorful Accent 6" w:uiPriority="52"/>
-    <w:lsdException w:name="Mention" w:semiHidden="1" w:unhideWhenUsed="1"/>
-    <w:lsdException w:name="Smart Hyperlink" w:semiHidden="1" w:unhideWhenUsed="1"/>
-    <w:lsdException w:name="Hashtag" w:semiHidden="1" w:unhideWhenUsed="1"/>
-    <w:lsdException w:name="Unresolved Mention" w:semiHidden="1" w:unhideWhenUsed="1"/>
-    <w:lsdException w:name="Smart Link" w:semiHidden="1" w:unhideWhenUsed="1"/>
+  <w:latentStyles w:defLockedState="0" w:defUIPriority="99" w:defSemiHidden="1" w:defUnhideWhenUsed="1" w:defQFormat="0" w:count="267">
+    <w:lsdException w:name="Normal" w:semiHidden="0" w:uiPriority="0" w:unhideWhenUsed="0" w:qFormat="1"/>
+    <w:lsdException w:name="heading 1" w:semiHidden="0" w:uiPriority="9" w:unhideWhenUsed="0" w:qFormat="1"/>
+    <w:lsdException w:name="heading 2" w:uiPriority="9" w:qFormat="1"/>
+    <w:lsdException w:name="heading 3" w:uiPriority="9" w:qFormat="1"/>
+    <w:lsdException w:name="heading 4" w:uiPriority="9" w:qFormat="1"/>
+    <w:lsdException w:name="heading 5" w:uiPriority="9" w:qFormat="1"/>
+    <w:lsdException w:name="heading 6" w:uiPriority="9" w:qFormat="1"/>
+    <w:lsdException w:name="heading 7" w:uiPriority="9" w:qFormat="1"/>
+    <w:lsdException w:name="heading 8" w:uiPriority="9" w:qFormat="1"/>
+    <w:lsdException w:name="heading 9" w:uiPriority="9" w:qFormat="1"/>
+    <w:lsdException w:name="toc 1" w:uiPriority="39"/>
+    <w:lsdException w:name="toc 2" w:uiPriority="39"/>
+    <w:lsdException w:name="toc 3" w:uiPriority="39"/>
+    <w:lsdException w:name="toc 4" w:uiPriority="39"/>
+    <w:lsdException w:name="toc 5" w:uiPriority="39"/>
+    <w:lsdException w:name="toc 6" w:uiPriority="39"/>
+    <w:lsdException w:name="toc 7" w:uiPriority="39"/>
+    <w:lsdException w:name="toc 8" w:uiPriority="39"/>
+    <w:lsdException w:name="toc 9" w:uiPriority="39"/>
+    <w:lsdException w:name="caption" w:uiPriority="35" w:qFormat="1"/>
+    <w:lsdException w:name="Title" w:semiHidden="0" w:uiPriority="10" w:unhideWhenUsed="0" w:qFormat="1"/>
+    <w:lsdException w:name="Default Paragraph Font" w:uiPriority="1"/>
+    <w:lsdException w:name="Subtitle" w:semiHidden="0" w:uiPriority="11" w:unhideWhenUsed="0" w:qFormat="1"/>
+    <w:lsdException w:name="Strong" w:semiHidden="0" w:uiPriority="22" w:unhideWhenUsed="0" w:qFormat="1"/>
+    <w:lsdException w:name="Emphasis" w:semiHidden="0" w:uiPriority="20" w:unhideWhenUsed="0" w:qFormat="1"/>
+    <w:lsdException w:name="Table Grid" w:semiHidden="0" w:uiPriority="39" w:unhideWhenUsed="0"/>
+    <w:lsdException w:name="Placeholder Text" w:unhideWhenUsed="0"/>
+    <w:lsdException w:name="No Spacing" w:semiHidden="0" w:uiPriority="1" w:unhideWhenUsed="0" w:qFormat="1"/>
+    <w:lsdException w:name="Light Shading" w:semiHidden="0" w:uiPriority="60" w:unhideWhenUsed="0"/>
+    <w:lsdException w:name="Light List" w:semiHidden="0" w:uiPriority="61" w:unhideWhenUsed="0"/>
+    <w:lsdException w:name="Light Grid" w:semiHidden="0" w:uiPriority="62" w:unhideWhenUsed="0"/>
+    <w:lsdException w:name="Medium Shading 1" w:semiHidden="0" w:uiPriority="63" w:unhideWhenUsed="0"/>
+    <w:lsdException w:name="Medium Shading 2" w:semiHidden="0" w:uiPriority="64" w:unhideWhenUsed="0"/>
+    <w:lsdException w:name="Medium List 1" w:semiHidden="0" w:uiPriority="65" w:unhideWhenUsed="0"/>
+    <w:lsdException w:name="Medium List 2" w:semiHidden="0" w:uiPriority="66" w:unhideWhenUsed="0"/>
+    <w:lsdException w:name="Medium Grid 1" w:semiHidden="0" w:uiPriority="67" w:unhideWhenUsed="0"/>
+    <w:lsdException w:name="Medium Grid 2" w:semiHidden="0" w:uiPriority="68" w:unhideWhenUsed="0"/>
+    <w:lsdException w:name="Medium Grid 3" w:semiHidden="0" w:uiPriority="69" w:unhideWhenUsed="0"/>
+    <w:lsdException w:name="Dark List" w:semiHidden="0" w:uiPriority="70" w:unhideWhenUsed="0"/>
+    <w:lsdException w:name="Colorful Shading" w:semiHidden="0" w:uiPriority="71" w:unhideWhenUsed="0"/>
+    <w:lsdException w:name="Colorful List" w:semiHidden="0" w:uiPriority="72" w:unhideWhenUsed="0"/>
+    <w:lsdException w:name="Colorful Grid" w:semiHidden="0" w:uiPriority="73" w:unhideWhenUsed="0"/>
+    <w:lsdException w:name="Light Shading Accent 1" w:semiHidden="0" w:uiPriority="60" w:unhideWhenUsed="0"/>
+    <w:lsdException w:name="Light List Accent 1" w:semiHidden="0" w:uiPriority="61" w:unhideWhenUsed="0"/>
+    <w:lsdException w:name="Light Grid Accent 1" w:semiHidden="0" w:uiPriority="62" w:unhideWhenUsed="0"/>
+    <w:lsdException w:name="Medium Shading 1 Accent 1" w:semiHidden="0" w:uiPriority="63" w:unhideWhenUsed="0"/>
+    <w:lsdException w:name="Medium Shading 2 Accent 1" w:semiHidden="0" w:uiPriority="64" w:unhideWhenUsed="0"/>
+    <w:lsdException w:name="Medium List 1 Accent 1" w:semiHidden="0" w:uiPriority="65" w:unhideWhenUsed="0"/>
+    <w:lsdException w:name="Revision" w:unhideWhenUsed="0"/>
+    <w:lsdException w:name="List Paragraph" w:semiHidden="0" w:uiPriority="34" w:unhideWhenUsed="0" w:qFormat="1"/>
+    <w:lsdException w:name="Quote" w:semiHidden="0" w:uiPriority="29" w:unhideWhenUsed="0" w:qFormat="1"/>
+    <w:lsdException w:name="Intense Quote" w:semiHidden="0" w:uiPriority="30" w:unhideWhenUsed="0" w:qFormat="1"/>
+    <w:lsdException w:name="Medium List 2 Accent 1" w:semiHidden="0" w:uiPriority="66" w:unhideWhenUsed="0"/>
+    <w:lsdException w:name="Medium Grid 1 Accent 1" w:semiHidden="0" w:uiPriority="67" w:unhideWhenUsed="0"/>
+    <w:lsdException w:name="Medium Grid 2 Accent 1" w:semiHidden="0" w:uiPriority="68" w:unhideWhenUsed="0"/>
+    <w:lsdException w:name="Medium Grid 3 Accent 1" w:semiHidden="0" w:uiPriority="69" w:unhideWhenUsed="0"/>
+    <w:lsdException w:name="Dark List Accent 1" w:semiHidden="0" w:uiPriority="70" w:unhideWhenUsed="0"/>
+    <w:lsdException w:name="Colorful Shading Accent 1" w:semiHidden="0" w:uiPriority="71" w:unhideWhenUsed="0"/>
+    <w:lsdException w:name="Colorful List Accent 1" w:semiHidden="0" w:uiPriority="72" w:unhideWhenUsed="0"/>
+    <w:lsdException w:name="Colorful Grid Accent 1" w:semiHidden="0" w:uiPriority="73" w:unhideWhenUsed="0"/>
+    <w:lsdException w:name="Light Shading Accent 2" w:semiHidden="0" w:uiPriority="60" w:unhideWhenUsed="0"/>
+    <w:lsdException w:name="Light List Accent 2" w:semiHidden="0" w:uiPriority="61" w:unhideWhenUsed="0"/>
+    <w:lsdException w:name="Light Grid Accent 2" w:semiHidden="0" w:uiPriority="62" w:unhideWhenUsed="0"/>
+    <w:lsdException w:name="Medium Shading 1 Accent 2" w:semiHidden="0" w:uiPriority="63" w:unhideWhenUsed="0"/>
+    <w:lsdException w:name="Medium Shading 2 Accent 2" w:semiHidden="0" w:uiPriority="64" w:unhideWhenUsed="0"/>
+    <w:lsdException w:name="Medium List 1 Accent 2" w:semiHidden="0" w:uiPriority="65" w:unhideWhenUsed="0"/>
+    <w:lsdException w:name="Medium List 2 Accent 2" w:semiHidden="0" w:uiPriority="66" w:unhideWhenUsed="0"/>
+    <w:lsdException w:name="Medium Grid 1 Accent 2" w:semiHidden="0" w:uiPriority="67" w:unhideWhenUsed="0"/>
+    <w:lsdException w:name="Medium Grid 2 Accent 2" w:semiHidden="0" w:uiPriority="68" w:unhideWhenUsed="0"/>
+    <w:lsdException w:name="Medium Grid 3 Accent 2" w:semiHidden="0" w:uiPriority="69" w:unhideWhenUsed="0"/>
+    <w:lsdException w:name="Dark List Accent 2" w:semiHidden="0" w:uiPriority="70" w:unhideWhenUsed="0"/>
+    <w:lsdException w:name="Colorful Shading Accent 2" w:semiHidden="0" w:uiPriority="71" w:unhideWhenUsed="0"/>
+    <w:lsdException w:name="Colorful List Accent 2" w:semiHidden="0" w:uiPriority="72" w:unhideWhenUsed="0"/>
+    <w:lsdException w:name="Colorful Grid Accent 2" w:semiHidden="0" w:uiPriority="73" w:unhideWhenUsed="0"/>
+    <w:lsdException w:name="Light Shading Accent 3" w:semiHidden="0" w:uiPriority="60" w:unhideWhenUsed="0"/>
+    <w:lsdException w:name="Light List Accent 3" w:semiHidden="0" w:uiPriority="61" w:unhideWhenUsed="0"/>
+    <w:lsdException w:name="Light Grid Accent 3" w:semiHidden="0" w:uiPriority="62" w:unhideWhenUsed="0"/>
+    <w:lsdException w:name="Medium Shading 1 Accent 3" w:semiHidden="0" w:uiPriority="63" w:unhideWhenUsed="0"/>
+    <w:lsdException w:name="Medium Shading 2 Accent 3" w:semiHidden="0" w:uiPriority="64" w:unhideWhenUsed="0"/>
+    <w:lsdException w:name="Medium List 1 Accent 3" w:semiHidden="0" w:uiPriority="65" w:unhideWhenUsed="0"/>
+    <w:lsdException w:name="Medium List 2 Accent 3" w:semiHidden="0" w:uiPriority="66" w:unhideWhenUsed="0"/>
+    <w:lsdException w:name="Medium Grid 1 Accent 3" w:semiHidden="0" w:uiPriority="67" w:unhideWhenUsed="0"/>
+    <w:lsdException w:name="Medium Grid 2 Accent 3" w:semiHidden="0" w:uiPriority="68" w:unhideWhenUsed="0"/>
+    <w:lsdException w:name="Medium Grid 3 Accent 3" w:semiHidden="0" w:uiPriority="69" w:unhideWhenUsed="0"/>
+    <w:lsdException w:name="Dark List Accent 3" w:semiHidden="0" w:uiPriority="70" w:unhideWhenUsed="0"/>
+    <w:lsdException w:name="Colorful Shading Accent 3" w:semiHidden="0" w:uiPriority="71" w:unhideWhenUsed="0"/>
+    <w:lsdException w:name="Colorful List Accent 3" w:semiHidden="0" w:uiPriority="72" w:unhideWhenUsed="0"/>
+    <w:lsdException w:name="Colorful Grid Accent 3" w:semiHidden="0" w:uiPriority="73" w:unhideWhenUsed="0"/>
+    <w:lsdException w:name="Light Shading Accent 4" w:semiHidden="0" w:uiPriority="60" w:unhideWhenUsed="0"/>
+    <w:lsdException w:name="Light List Accent 4" w:semiHidden="0" w:uiPriority="61" w:unhideWhenUsed="0"/>
+    <w:lsdException w:name="Light Grid Accent 4" w:semiHidden="0" w:uiPriority="62" w:unhideWhenUsed="0"/>
+    <w:lsdException w:name="Medium Shading 1 Accent 4" w:semiHidden="0" w:uiPriority="63" w:unhideWhenUsed="0"/>
+    <w:lsdException w:name="Medium Shading 2 Accent 4" w:semiHidden="0" w:uiPriority="64" w:unhideWhenUsed="0"/>
+    <w:lsdException w:name="Medium List 1 Accent 4" w:semiHidden="0" w:uiPriority="65" w:unhideWhenUsed="0"/>
+    <w:lsdException w:name="Medium List 2 Accent 4" w:semiHidden="0" w:uiPriority="66" w:unhideWhenUsed="0"/>
+    <w:lsdException w:name="Medium Grid 1 Accent 4" w:semiHidden="0" w:uiPriority="67" w:unhideWhenUsed="0"/>
+    <w:lsdException w:name="Medium Grid 2 Accent 4" w:semiHidden="0" w:uiPriority="68" w:unhideWhenUsed="0"/>
+    <w:lsdException w:name="Medium Grid 3 Accent 4" w:semiHidden="0" w:uiPriority="69" w:unhideWhenUsed="0"/>
+    <w:lsdException w:name="Dark List Accent 4" w:semiHidden="0" w:uiPriority="70" w:unhideWhenUsed="0"/>
+    <w:lsdException w:name="Colorful Shading Accent 4" w:semiHidden="0" w:uiPriority="71" w:unhideWhenUsed="0"/>
+    <w:lsdException w:name="Colorful List Accent 4" w:semiHidden="0" w:uiPriority="72" w:unhideWhenUsed="0"/>
+    <w:lsdException w:name="Colorful Grid Accent 4" w:semiHidden="0" w:uiPriority="73" w:unhideWhenUsed="0"/>
+    <w:lsdException w:name="Light Shading Accent 5" w:semiHidden="0" w:uiPriority="60" w:unhideWhenUsed="0"/>
+    <w:lsdException w:name="Light List Accent 5" w:semiHidden="0" w:uiPriority="61" w:unhideWhenUsed="0"/>
+    <w:lsdException w:name="Light Grid Accent 5" w:semiHidden="0" w:uiPriority="62" w:unhideWhenUsed="0"/>
+    <w:lsdException w:name="Medium Shading 1 Accent 5" w:semiHidden="0" w:uiPriority="63" w:unhideWhenUsed="0"/>
+    <w:lsdException w:name="Medium Shading 2 Accent 5" w:semiHidden="0" w:uiPriority="64" w:unhideWhenUsed="0"/>
+    <w:lsdException w:name="Medium List 1 Accent 5" w:semiHidden="0" w:uiPriority="65" w:unhideWhenUsed="0"/>
+    <w:lsdException w:name="Medium List 2 Accent 5" w:semiHidden="0" w:uiPriority="66" w:unhideWhenUsed="0"/>
+    <w:lsdException w:name="Medium Grid 1 Accent 5" w:semiHidden="0" w:uiPriority="67" w:unhideWhenUsed="0"/>
+    <w:lsdException w:name="Medium Grid 2 Accent 5" w:semiHidden="0" w:uiPriority="68" w:unhideWhenUsed="0"/>
+    <w:lsdException w:name="Medium Grid 3 Accent 5" w:semiHidden="0" w:uiPriority="69" w:unhideWhenUsed="0"/>
+    <w:lsdException w:name="Dark List Accent 5" w:semiHidden="0" w:uiPriority="70" w:unhideWhenUsed="0"/>
+    <w:lsdException w:name="Colorful Shading Accent 5" w:semiHidden="0" w:uiPriority="71" w:unhideWhenUsed="0"/>
+    <w:lsdException w:name="Colorful List Accent 5" w:semiHidden="0" w:uiPriority="72" w:unhideWhenUsed="0"/>
+    <w:lsdException w:name="Colorful Grid Accent 5" w:semiHidden="0" w:uiPriority="73" w:unhideWhenUsed="0"/>
+    <w:lsdException w:name="Light Shading Accent 6" w:semiHidden="0" w:uiPriority="60" w:unhideWhenUsed="0"/>
+    <w:lsdException w:name="Light List Accent 6" w:semiHidden="0" w:uiPriority="61" w:unhideWhenUsed="0"/>
+    <w:lsdException w:name="Light Grid Accent 6" w:semiHidden="0" w:uiPriority="62" w:unhideWhenUsed="0"/>
+    <w:lsdException w:name="Medium Shading 1 Accent 6" w:semiHidden="0" w:uiPriority="63" w:unhideWhenUsed="0"/>
+    <w:lsdException w:name="Medium Shading 2 Accent 6" w:semiHidden="0" w:uiPriority="64" w:unhideWhenUsed="0"/>
+    <w:lsdException w:name="Medium List 1 Accent 6" w:semiHidden="0" w:uiPriority="65" w:unhideWhenUsed="0"/>
+    <w:lsdException w:name="Medium List 2 Accent 6" w:semiHidden="0" w:uiPriority="66" w:unhideWhenUsed="0"/>
+    <w:lsdException w:name="Medium Grid 1 Accent 6" w:semiHidden="0" w:uiPriority="67" w:unhideWhenUsed="0"/>
+    <w:lsdException w:name="Medium Grid 2 Accent 6" w:semiHidden="0" w:uiPriority="68" w:unhideWhenUsed="0"/>
+    <w:lsdException w:name="Medium Grid 3 Accent 6" w:semiHidden="0" w:uiPriority="69" w:unhideWhenUsed="0"/>
+    <w:lsdException w:name="Dark List Accent 6" w:semiHidden="0" w:uiPriority="70" w:unhideWhenUsed="0"/>
+    <w:lsdException w:name="Colorful Shading Accent 6" w:semiHidden="0" w:uiPriority="71" w:unhideWhenUsed="0"/>
+    <w:lsdException w:name="Colorful List Accent 6" w:semiHidden="0" w:uiPriority="72" w:unhideWhenUsed="0"/>
+    <w:lsdException w:name="Colorful Grid Accent 6" w:semiHidden="0" w:uiPriority="73" w:unhideWhenUsed="0"/>
+    <w:lsdException w:name="Subtle Emphasis" w:semiHidden="0" w:uiPriority="19" w:unhideWhenUsed="0" w:qFormat="1"/>
+    <w:lsdException w:name="Intense Emphasis" w:semiHidden="0" w:uiPriority="21" w:unhideWhenUsed="0" w:qFormat="1"/>
+    <w:lsdException w:name="Subtle Reference" w:semiHidden="0" w:uiPriority="31" w:unhideWhenUsed="0" w:qFormat="1"/>
+    <w:lsdException w:name="Intense Reference" w:semiHidden="0" w:uiPriority="32" w:unhideWhenUsed="0" w:qFormat="1"/>
+    <w:lsdException w:name="Book Title" w:semiHidden="0" w:uiPriority="33" w:unhideWhenUsed="0" w:qFormat="1"/>
+    <w:lsdException w:name="Bibliography" w:uiPriority="37"/>
+    <w:lsdException w:name="TOC Heading" w:uiPriority="39" w:qFormat="1"/>
   </w:latentStyles>
   <w:style w:type="paragraph" w:default="1" w:styleId="a">
     <w:name w:val="Normal"/>
@@ -6686,6 +6445,7 @@
     <w:uiPriority w:val="99"/>
     <w:semiHidden/>
     <w:unhideWhenUsed/>
+    <w:qFormat/>
     <w:tblPr>
       <w:tblInd w:w="0" w:type="dxa"/>
       <w:tblCellMar>
@@ -6711,6 +6471,7 @@
       <w:spacing w:after="0" w:line="240" w:lineRule="auto"/>
     </w:pPr>
     <w:tblPr>
+      <w:tblInd w:w="0" w:type="dxa"/>
       <w:tblBorders>
         <w:top w:val="single" w:sz="4" w:space="0" w:color="auto"/>
         <w:left w:val="single" w:sz="4" w:space="0" w:color="auto"/>
@@ -6719,6 +6480,12 @@
         <w:insideH w:val="single" w:sz="4" w:space="0" w:color="auto"/>
         <w:insideV w:val="single" w:sz="4" w:space="0" w:color="auto"/>
       </w:tblBorders>
+      <w:tblCellMar>
+        <w:top w:w="0" w:type="dxa"/>
+        <w:left w:w="108" w:type="dxa"/>
+        <w:bottom w:w="0" w:type="dxa"/>
+        <w:right w:w="108" w:type="dxa"/>
+      </w:tblCellMar>
     </w:tblPr>
   </w:style>
   <w:style w:type="paragraph" w:styleId="a4">
@@ -6852,7 +6619,7 @@
       <w:shd w:val="clear" w:color="auto" w:fill="E1DFDD"/>
     </w:rPr>
   </w:style>
-  <w:style w:type="character" w:styleId="aa">
+  <w:style w:type="character" w:customStyle="1" w:styleId="UnresolvedMention">
     <w:name w:val="Unresolved Mention"/>
     <w:basedOn w:val="a0"/>
     <w:uiPriority w:val="99"/>
@@ -7156,7 +6923,7 @@
   <a:extraClrSchemeLst/>
   <a:extLst>
     <a:ext uri="{05A4C25C-085E-4340-85A3-A5531E510DB2}">
-      <thm15:themeFamily xmlns:thm15="http://schemas.microsoft.com/office/thememl/2012/main" name="Office Theme" id="{62F939B6-93AF-4DB8-9C6B-D6C7DFDC589F}" vid="{4A3C46E8-61CC-4603-A589-7422A47A8E4A}"/>
+      <thm15:themeFamily xmlns:thm15="http://schemas.microsoft.com/office/thememl/2012/main" xmlns="" name="Office Theme" id="{62F939B6-93AF-4DB8-9C6B-D6C7DFDC589F}" vid="{4A3C46E8-61CC-4603-A589-7422A47A8E4A}"/>
     </a:ext>
   </a:extLst>
 </a:theme>
@@ -7167,7 +6934,7 @@
 </file>
 
 <file path=customXml/itemProps1.xml><?xml version="1.0" encoding="utf-8"?>
-<ds:datastoreItem xmlns:ds="http://schemas.openxmlformats.org/officeDocument/2006/customXml" ds:itemID="{2947A9F3-4D59-4BE4-BBB3-84E1B7DFFE33}">
+<ds:datastoreItem xmlns:ds="http://schemas.openxmlformats.org/officeDocument/2006/customXml" ds:itemID="{ECBD6BE0-A2AE-482F-A8C7-DB1CC814ED04}">
   <ds:schemaRefs>
     <ds:schemaRef ds:uri="http://schemas.openxmlformats.org/officeDocument/2006/bibliography"/>
   </ds:schemaRefs>

</xml_diff>